<commit_message>
actualizo ppt, corrijo mi mail en el informe
</commit_message>
<xml_diff>
--- a/TP implantación de sistemas.docx
+++ b/TP implantación de sistemas.docx
@@ -6,7 +6,7 @@
     <w:p>
       <w:pPr>
         <w:spacing w:line="20" w:lineRule="atLeast"/>
-        <w:jc w:val="right"/>
+        <w:jc w:val="both"/>
         <w:rPr>
           <w:rFonts w:asciiTheme="minorHAnsi" w:hAnsiTheme="minorHAnsi"/>
           <w:lang w:val="es-AR"/>
@@ -16,7 +16,6 @@
         <w:rPr>
           <w:rFonts w:asciiTheme="minorHAnsi" w:hAnsiTheme="minorHAnsi"/>
           <w:noProof/>
-          <w:lang w:val="es-AR"/>
         </w:rPr>
         <w:drawing>
           <wp:anchor distT="114300" distB="114300" distL="114300" distR="114300" simplePos="0" relativeHeight="251658752" behindDoc="0" locked="0" layoutInCell="0" hidden="0" allowOverlap="0">
@@ -66,26 +65,27 @@
     <w:p>
       <w:pPr>
         <w:spacing w:line="20" w:lineRule="atLeast"/>
-        <w:rPr>
-          <w:rFonts w:asciiTheme="minorHAnsi" w:hAnsiTheme="minorHAnsi"/>
-          <w:lang w:val="es-AR"/>
-        </w:rPr>
-      </w:pPr>
-    </w:p>
-    <w:p>
-      <w:pPr>
-        <w:spacing w:line="20" w:lineRule="atLeast"/>
-        <w:jc w:val="right"/>
-        <w:rPr>
-          <w:rFonts w:asciiTheme="minorHAnsi" w:hAnsiTheme="minorHAnsi"/>
-          <w:lang w:val="es-AR"/>
-        </w:rPr>
-      </w:pPr>
-    </w:p>
-    <w:p>
-      <w:pPr>
-        <w:spacing w:line="20" w:lineRule="atLeast"/>
-        <w:jc w:val="right"/>
+        <w:jc w:val="both"/>
+        <w:rPr>
+          <w:rFonts w:asciiTheme="minorHAnsi" w:hAnsiTheme="minorHAnsi"/>
+          <w:lang w:val="es-AR"/>
+        </w:rPr>
+      </w:pPr>
+    </w:p>
+    <w:p>
+      <w:pPr>
+        <w:spacing w:line="20" w:lineRule="atLeast"/>
+        <w:jc w:val="both"/>
+        <w:rPr>
+          <w:rFonts w:asciiTheme="minorHAnsi" w:hAnsiTheme="minorHAnsi"/>
+          <w:lang w:val="es-AR"/>
+        </w:rPr>
+      </w:pPr>
+    </w:p>
+    <w:p>
+      <w:pPr>
+        <w:spacing w:line="20" w:lineRule="atLeast"/>
+        <w:jc w:val="both"/>
         <w:rPr>
           <w:rFonts w:asciiTheme="minorHAnsi" w:hAnsiTheme="minorHAnsi"/>
           <w:lang w:val="es-AR"/>
@@ -103,7 +103,7 @@
     <w:p>
       <w:pPr>
         <w:spacing w:line="20" w:lineRule="atLeast"/>
-        <w:jc w:val="right"/>
+        <w:jc w:val="both"/>
         <w:rPr>
           <w:rFonts w:asciiTheme="minorHAnsi" w:hAnsiTheme="minorHAnsi"/>
           <w:lang w:val="es-AR"/>
@@ -121,47 +121,47 @@
     <w:p>
       <w:pPr>
         <w:spacing w:line="20" w:lineRule="atLeast"/>
-        <w:jc w:val="right"/>
-        <w:rPr>
-          <w:rFonts w:asciiTheme="minorHAnsi" w:hAnsiTheme="minorHAnsi"/>
-          <w:lang w:val="es-AR"/>
-        </w:rPr>
-      </w:pPr>
-    </w:p>
-    <w:p>
-      <w:pPr>
-        <w:spacing w:line="20" w:lineRule="atLeast"/>
-        <w:jc w:val="right"/>
-        <w:rPr>
-          <w:rFonts w:asciiTheme="minorHAnsi" w:hAnsiTheme="minorHAnsi"/>
-          <w:lang w:val="es-AR"/>
-        </w:rPr>
-      </w:pPr>
-    </w:p>
-    <w:p>
-      <w:pPr>
-        <w:spacing w:line="20" w:lineRule="atLeast"/>
-        <w:jc w:val="right"/>
-        <w:rPr>
-          <w:rFonts w:asciiTheme="minorHAnsi" w:hAnsiTheme="minorHAnsi"/>
-          <w:lang w:val="es-AR"/>
-        </w:rPr>
-      </w:pPr>
-    </w:p>
-    <w:p>
-      <w:pPr>
-        <w:spacing w:line="20" w:lineRule="atLeast"/>
-        <w:jc w:val="right"/>
-        <w:rPr>
-          <w:rFonts w:asciiTheme="minorHAnsi" w:hAnsiTheme="minorHAnsi"/>
-          <w:lang w:val="es-AR"/>
-        </w:rPr>
-      </w:pPr>
-    </w:p>
-    <w:p>
-      <w:pPr>
-        <w:spacing w:line="20" w:lineRule="atLeast"/>
-        <w:jc w:val="center"/>
+        <w:jc w:val="both"/>
+        <w:rPr>
+          <w:rFonts w:asciiTheme="minorHAnsi" w:hAnsiTheme="minorHAnsi"/>
+          <w:lang w:val="es-AR"/>
+        </w:rPr>
+      </w:pPr>
+    </w:p>
+    <w:p>
+      <w:pPr>
+        <w:spacing w:line="20" w:lineRule="atLeast"/>
+        <w:jc w:val="both"/>
+        <w:rPr>
+          <w:rFonts w:asciiTheme="minorHAnsi" w:hAnsiTheme="minorHAnsi"/>
+          <w:lang w:val="es-AR"/>
+        </w:rPr>
+      </w:pPr>
+    </w:p>
+    <w:p>
+      <w:pPr>
+        <w:spacing w:line="20" w:lineRule="atLeast"/>
+        <w:jc w:val="both"/>
+        <w:rPr>
+          <w:rFonts w:asciiTheme="minorHAnsi" w:hAnsiTheme="minorHAnsi"/>
+          <w:lang w:val="es-AR"/>
+        </w:rPr>
+      </w:pPr>
+    </w:p>
+    <w:p>
+      <w:pPr>
+        <w:spacing w:line="20" w:lineRule="atLeast"/>
+        <w:jc w:val="both"/>
+        <w:rPr>
+          <w:rFonts w:asciiTheme="minorHAnsi" w:hAnsiTheme="minorHAnsi"/>
+          <w:lang w:val="es-AR"/>
+        </w:rPr>
+      </w:pPr>
+    </w:p>
+    <w:p>
+      <w:pPr>
+        <w:spacing w:line="20" w:lineRule="atLeast"/>
+        <w:jc w:val="both"/>
         <w:rPr>
           <w:rFonts w:asciiTheme="minorHAnsi" w:hAnsiTheme="minorHAnsi"/>
           <w:lang w:val="es-AR"/>
@@ -180,7 +180,7 @@
     <w:p>
       <w:pPr>
         <w:spacing w:line="20" w:lineRule="atLeast"/>
-        <w:jc w:val="center"/>
+        <w:jc w:val="both"/>
         <w:rPr>
           <w:rFonts w:asciiTheme="minorHAnsi" w:hAnsiTheme="minorHAnsi"/>
           <w:lang w:val="es-AR"/>
@@ -199,15 +199,17 @@
     <w:p>
       <w:pPr>
         <w:spacing w:line="20" w:lineRule="atLeast"/>
-        <w:rPr>
-          <w:rFonts w:asciiTheme="minorHAnsi" w:hAnsiTheme="minorHAnsi"/>
-          <w:lang w:val="es-AR"/>
-        </w:rPr>
-      </w:pPr>
-    </w:p>
-    <w:p>
-      <w:pPr>
-        <w:spacing w:line="20" w:lineRule="atLeast"/>
+        <w:jc w:val="both"/>
+        <w:rPr>
+          <w:rFonts w:asciiTheme="minorHAnsi" w:hAnsiTheme="minorHAnsi"/>
+          <w:lang w:val="es-AR"/>
+        </w:rPr>
+      </w:pPr>
+    </w:p>
+    <w:p>
+      <w:pPr>
+        <w:spacing w:line="20" w:lineRule="atLeast"/>
+        <w:jc w:val="both"/>
         <w:rPr>
           <w:rFonts w:asciiTheme="minorHAnsi" w:hAnsiTheme="minorHAnsi"/>
           <w:lang w:val="es-AR"/>
@@ -226,25 +228,27 @@
     <w:p>
       <w:pPr>
         <w:spacing w:line="20" w:lineRule="atLeast"/>
-        <w:rPr>
-          <w:rFonts w:asciiTheme="minorHAnsi" w:hAnsiTheme="minorHAnsi"/>
-          <w:lang w:val="es-AR"/>
-        </w:rPr>
-      </w:pPr>
-    </w:p>
-    <w:p>
-      <w:pPr>
-        <w:spacing w:line="20" w:lineRule="atLeast"/>
-        <w:rPr>
-          <w:rFonts w:asciiTheme="minorHAnsi" w:hAnsiTheme="minorHAnsi"/>
-          <w:lang w:val="es-AR"/>
-        </w:rPr>
-      </w:pPr>
-    </w:p>
-    <w:p>
-      <w:pPr>
-        <w:spacing w:line="20" w:lineRule="atLeast"/>
-        <w:jc w:val="center"/>
+        <w:jc w:val="both"/>
+        <w:rPr>
+          <w:rFonts w:asciiTheme="minorHAnsi" w:hAnsiTheme="minorHAnsi"/>
+          <w:lang w:val="es-AR"/>
+        </w:rPr>
+      </w:pPr>
+    </w:p>
+    <w:p>
+      <w:pPr>
+        <w:spacing w:line="20" w:lineRule="atLeast"/>
+        <w:jc w:val="both"/>
+        <w:rPr>
+          <w:rFonts w:asciiTheme="minorHAnsi" w:hAnsiTheme="minorHAnsi"/>
+          <w:lang w:val="es-AR"/>
+        </w:rPr>
+      </w:pPr>
+    </w:p>
+    <w:p>
+      <w:pPr>
+        <w:spacing w:line="20" w:lineRule="atLeast"/>
+        <w:jc w:val="both"/>
         <w:rPr>
           <w:rFonts w:asciiTheme="minorHAnsi" w:hAnsiTheme="minorHAnsi"/>
           <w:lang w:val="es-AR"/>
@@ -264,24 +268,27 @@
     <w:p>
       <w:pPr>
         <w:spacing w:line="20" w:lineRule="atLeast"/>
-        <w:rPr>
-          <w:rFonts w:asciiTheme="minorHAnsi" w:hAnsiTheme="minorHAnsi"/>
-          <w:lang w:val="es-AR"/>
-        </w:rPr>
-      </w:pPr>
-    </w:p>
-    <w:p>
-      <w:pPr>
-        <w:spacing w:line="20" w:lineRule="atLeast"/>
-        <w:rPr>
-          <w:rFonts w:asciiTheme="minorHAnsi" w:hAnsiTheme="minorHAnsi"/>
-          <w:lang w:val="es-AR"/>
-        </w:rPr>
-      </w:pPr>
-    </w:p>
-    <w:p>
-      <w:pPr>
-        <w:spacing w:line="20" w:lineRule="atLeast"/>
+        <w:jc w:val="both"/>
+        <w:rPr>
+          <w:rFonts w:asciiTheme="minorHAnsi" w:hAnsiTheme="minorHAnsi"/>
+          <w:lang w:val="es-AR"/>
+        </w:rPr>
+      </w:pPr>
+    </w:p>
+    <w:p>
+      <w:pPr>
+        <w:spacing w:line="20" w:lineRule="atLeast"/>
+        <w:jc w:val="both"/>
+        <w:rPr>
+          <w:rFonts w:asciiTheme="minorHAnsi" w:hAnsiTheme="minorHAnsi"/>
+          <w:lang w:val="es-AR"/>
+        </w:rPr>
+      </w:pPr>
+    </w:p>
+    <w:p>
+      <w:pPr>
+        <w:spacing w:line="20" w:lineRule="atLeast"/>
+        <w:jc w:val="both"/>
         <w:rPr>
           <w:rFonts w:asciiTheme="minorHAnsi" w:hAnsiTheme="minorHAnsi"/>
           <w:lang w:val="es-AR"/>
@@ -308,15 +315,17 @@
     <w:p>
       <w:pPr>
         <w:spacing w:line="20" w:lineRule="atLeast"/>
-        <w:rPr>
-          <w:rFonts w:asciiTheme="minorHAnsi" w:hAnsiTheme="minorHAnsi"/>
-          <w:lang w:val="es-AR"/>
-        </w:rPr>
-      </w:pPr>
-    </w:p>
-    <w:p>
-      <w:pPr>
-        <w:spacing w:line="20" w:lineRule="atLeast"/>
+        <w:jc w:val="both"/>
+        <w:rPr>
+          <w:rFonts w:asciiTheme="minorHAnsi" w:hAnsiTheme="minorHAnsi"/>
+          <w:lang w:val="es-AR"/>
+        </w:rPr>
+      </w:pPr>
+    </w:p>
+    <w:p>
+      <w:pPr>
+        <w:spacing w:line="20" w:lineRule="atLeast"/>
+        <w:jc w:val="both"/>
         <w:rPr>
           <w:rFonts w:asciiTheme="minorHAnsi" w:hAnsiTheme="minorHAnsi"/>
           <w:lang w:val="es-AR"/>
@@ -343,6 +352,7 @@
     <w:p>
       <w:pPr>
         <w:spacing w:line="20" w:lineRule="atLeast"/>
+        <w:jc w:val="both"/>
         <w:rPr>
           <w:rFonts w:asciiTheme="minorHAnsi" w:hAnsiTheme="minorHAnsi"/>
           <w:lang w:val="es-AR"/>
@@ -369,6 +379,7 @@
     <w:p>
       <w:pPr>
         <w:spacing w:line="20" w:lineRule="atLeast"/>
+        <w:jc w:val="both"/>
         <w:rPr>
           <w:rFonts w:asciiTheme="minorHAnsi" w:hAnsiTheme="minorHAnsi"/>
           <w:lang w:val="es-AR"/>
@@ -395,15 +406,17 @@
     <w:p>
       <w:pPr>
         <w:spacing w:line="20" w:lineRule="atLeast"/>
-        <w:rPr>
-          <w:rFonts w:asciiTheme="minorHAnsi" w:hAnsiTheme="minorHAnsi"/>
-          <w:lang w:val="es-AR"/>
-        </w:rPr>
-      </w:pPr>
-    </w:p>
-    <w:p>
-      <w:pPr>
-        <w:spacing w:line="20" w:lineRule="atLeast"/>
+        <w:jc w:val="both"/>
+        <w:rPr>
+          <w:rFonts w:asciiTheme="minorHAnsi" w:hAnsiTheme="minorHAnsi"/>
+          <w:lang w:val="es-AR"/>
+        </w:rPr>
+      </w:pPr>
+    </w:p>
+    <w:p>
+      <w:pPr>
+        <w:spacing w:line="20" w:lineRule="atLeast"/>
+        <w:jc w:val="both"/>
         <w:rPr>
           <w:rFonts w:asciiTheme="minorHAnsi" w:hAnsiTheme="minorHAnsi"/>
           <w:lang w:val="es-AR"/>
@@ -430,15 +443,17 @@
     <w:p>
       <w:pPr>
         <w:spacing w:line="20" w:lineRule="atLeast"/>
-        <w:rPr>
-          <w:rFonts w:asciiTheme="minorHAnsi" w:hAnsiTheme="minorHAnsi"/>
-          <w:lang w:val="es-AR"/>
-        </w:rPr>
-      </w:pPr>
-    </w:p>
-    <w:p>
-      <w:pPr>
-        <w:spacing w:line="20" w:lineRule="atLeast"/>
+        <w:jc w:val="both"/>
+        <w:rPr>
+          <w:rFonts w:asciiTheme="minorHAnsi" w:hAnsiTheme="minorHAnsi"/>
+          <w:lang w:val="es-AR"/>
+        </w:rPr>
+      </w:pPr>
+    </w:p>
+    <w:p>
+      <w:pPr>
+        <w:spacing w:line="20" w:lineRule="atLeast"/>
+        <w:jc w:val="both"/>
         <w:rPr>
           <w:rFonts w:asciiTheme="minorHAnsi" w:hAnsiTheme="minorHAnsi"/>
           <w:lang w:val="es-AR"/>
@@ -465,15 +480,17 @@
     <w:p>
       <w:pPr>
         <w:spacing w:line="20" w:lineRule="atLeast"/>
-        <w:rPr>
-          <w:rFonts w:asciiTheme="minorHAnsi" w:hAnsiTheme="minorHAnsi"/>
-          <w:lang w:val="es-AR"/>
-        </w:rPr>
-      </w:pPr>
-    </w:p>
-    <w:p>
-      <w:pPr>
-        <w:spacing w:line="20" w:lineRule="atLeast"/>
+        <w:jc w:val="both"/>
+        <w:rPr>
+          <w:rFonts w:asciiTheme="minorHAnsi" w:hAnsiTheme="minorHAnsi"/>
+          <w:lang w:val="es-AR"/>
+        </w:rPr>
+      </w:pPr>
+    </w:p>
+    <w:p>
+      <w:pPr>
+        <w:spacing w:line="20" w:lineRule="atLeast"/>
+        <w:jc w:val="both"/>
         <w:rPr>
           <w:rFonts w:asciiTheme="minorHAnsi" w:hAnsiTheme="minorHAnsi"/>
           <w:lang w:val="es-AR"/>
@@ -492,6 +509,7 @@
     <w:p>
       <w:pPr>
         <w:spacing w:line="20" w:lineRule="atLeast"/>
+        <w:jc w:val="both"/>
         <w:rPr>
           <w:rFonts w:asciiTheme="minorHAnsi" w:hAnsiTheme="minorHAnsi"/>
           <w:lang w:val="es-AR"/>
@@ -533,7 +551,7 @@
           <w:p>
             <w:pPr>
               <w:spacing w:line="20" w:lineRule="atLeast"/>
-              <w:jc w:val="center"/>
+              <w:jc w:val="both"/>
               <w:rPr>
                 <w:rFonts w:asciiTheme="minorHAnsi" w:hAnsiTheme="minorHAnsi"/>
                 <w:lang w:val="es-AR"/>
@@ -566,7 +584,7 @@
           <w:p>
             <w:pPr>
               <w:spacing w:line="20" w:lineRule="atLeast"/>
-              <w:jc w:val="center"/>
+              <w:jc w:val="both"/>
               <w:rPr>
                 <w:rFonts w:asciiTheme="minorHAnsi" w:hAnsiTheme="minorHAnsi"/>
                 <w:lang w:val="es-AR"/>
@@ -599,7 +617,7 @@
           <w:p>
             <w:pPr>
               <w:spacing w:line="20" w:lineRule="atLeast"/>
-              <w:jc w:val="center"/>
+              <w:jc w:val="both"/>
               <w:rPr>
                 <w:rFonts w:asciiTheme="minorHAnsi" w:hAnsiTheme="minorHAnsi"/>
                 <w:lang w:val="es-AR"/>
@@ -632,7 +650,7 @@
           <w:p>
             <w:pPr>
               <w:spacing w:line="20" w:lineRule="atLeast"/>
-              <w:jc w:val="center"/>
+              <w:jc w:val="both"/>
               <w:rPr>
                 <w:rFonts w:asciiTheme="minorHAnsi" w:hAnsiTheme="minorHAnsi"/>
                 <w:lang w:val="es-AR"/>
@@ -670,7 +688,7 @@
           <w:p>
             <w:pPr>
               <w:spacing w:line="20" w:lineRule="atLeast"/>
-              <w:jc w:val="center"/>
+              <w:jc w:val="both"/>
               <w:rPr>
                 <w:rFonts w:asciiTheme="minorHAnsi" w:hAnsiTheme="minorHAnsi"/>
                 <w:lang w:val="es-AR"/>
@@ -702,7 +720,7 @@
           <w:p>
             <w:pPr>
               <w:spacing w:line="20" w:lineRule="atLeast"/>
-              <w:jc w:val="center"/>
+              <w:jc w:val="both"/>
               <w:rPr>
                 <w:rFonts w:asciiTheme="minorHAnsi" w:hAnsiTheme="minorHAnsi"/>
                 <w:lang w:val="es-AR"/>
@@ -734,7 +752,7 @@
           <w:p>
             <w:pPr>
               <w:spacing w:line="20" w:lineRule="atLeast"/>
-              <w:jc w:val="center"/>
+              <w:jc w:val="both"/>
               <w:rPr>
                 <w:rFonts w:asciiTheme="minorHAnsi" w:hAnsiTheme="minorHAnsi"/>
                 <w:lang w:val="es-AR"/>
@@ -766,7 +784,7 @@
           <w:p>
             <w:pPr>
               <w:spacing w:line="20" w:lineRule="atLeast"/>
-              <w:jc w:val="center"/>
+              <w:jc w:val="both"/>
               <w:rPr>
                 <w:rFonts w:asciiTheme="minorHAnsi" w:hAnsiTheme="minorHAnsi"/>
                 <w:lang w:val="es-AR"/>
@@ -803,7 +821,7 @@
           <w:p>
             <w:pPr>
               <w:spacing w:line="20" w:lineRule="atLeast"/>
-              <w:jc w:val="center"/>
+              <w:jc w:val="both"/>
               <w:rPr>
                 <w:rFonts w:asciiTheme="minorHAnsi" w:hAnsiTheme="minorHAnsi"/>
                 <w:lang w:val="es-AR"/>
@@ -835,7 +853,7 @@
           <w:p>
             <w:pPr>
               <w:spacing w:line="20" w:lineRule="atLeast"/>
-              <w:jc w:val="center"/>
+              <w:jc w:val="both"/>
               <w:rPr>
                 <w:rFonts w:asciiTheme="minorHAnsi" w:hAnsiTheme="minorHAnsi"/>
                 <w:lang w:val="es-AR"/>
@@ -867,7 +885,7 @@
           <w:p>
             <w:pPr>
               <w:spacing w:line="20" w:lineRule="atLeast"/>
-              <w:jc w:val="center"/>
+              <w:jc w:val="both"/>
               <w:rPr>
                 <w:rFonts w:asciiTheme="minorHAnsi" w:hAnsiTheme="minorHAnsi"/>
                 <w:lang w:val="es-AR"/>
@@ -878,7 +896,16 @@
                 <w:rFonts w:asciiTheme="minorHAnsi" w:hAnsiTheme="minorHAnsi"/>
                 <w:lang w:val="es-AR"/>
               </w:rPr>
-              <w:t>maine.parnisari@gmail.com</w:t>
+              <w:t>maine</w:t>
+            </w:r>
+            <w:bookmarkStart w:id="0" w:name="_GoBack"/>
+            <w:bookmarkEnd w:id="0"/>
+            <w:r>
+              <w:rPr>
+                <w:rFonts w:asciiTheme="minorHAnsi" w:hAnsiTheme="minorHAnsi"/>
+                <w:lang w:val="es-AR"/>
+              </w:rPr>
+              <w:t>parnisari@gmail.com</w:t>
             </w:r>
           </w:p>
         </w:tc>
@@ -899,7 +926,7 @@
           <w:p>
             <w:pPr>
               <w:spacing w:line="20" w:lineRule="atLeast"/>
-              <w:jc w:val="center"/>
+              <w:jc w:val="both"/>
               <w:rPr>
                 <w:rFonts w:asciiTheme="minorHAnsi" w:hAnsiTheme="minorHAnsi"/>
                 <w:lang w:val="es-AR"/>
@@ -936,7 +963,7 @@
           <w:p>
             <w:pPr>
               <w:spacing w:line="20" w:lineRule="atLeast"/>
-              <w:jc w:val="center"/>
+              <w:jc w:val="both"/>
               <w:rPr>
                 <w:rFonts w:asciiTheme="minorHAnsi" w:hAnsiTheme="minorHAnsi"/>
                 <w:lang w:val="es-AR"/>
@@ -968,7 +995,7 @@
           <w:p>
             <w:pPr>
               <w:spacing w:line="20" w:lineRule="atLeast"/>
-              <w:jc w:val="center"/>
+              <w:jc w:val="both"/>
               <w:rPr>
                 <w:rFonts w:asciiTheme="minorHAnsi" w:hAnsiTheme="minorHAnsi"/>
                 <w:lang w:val="es-AR"/>
@@ -1000,7 +1027,7 @@
           <w:p>
             <w:pPr>
               <w:spacing w:line="20" w:lineRule="atLeast"/>
-              <w:jc w:val="center"/>
+              <w:jc w:val="both"/>
               <w:rPr>
                 <w:rFonts w:asciiTheme="minorHAnsi" w:hAnsiTheme="minorHAnsi"/>
                 <w:lang w:val="es-AR"/>
@@ -1032,7 +1059,7 @@
           <w:p>
             <w:pPr>
               <w:spacing w:line="20" w:lineRule="atLeast"/>
-              <w:jc w:val="center"/>
+              <w:jc w:val="both"/>
               <w:rPr>
                 <w:rFonts w:asciiTheme="minorHAnsi" w:hAnsiTheme="minorHAnsi"/>
                 <w:lang w:val="es-AR"/>
@@ -1069,7 +1096,7 @@
           <w:p>
             <w:pPr>
               <w:spacing w:line="20" w:lineRule="atLeast"/>
-              <w:jc w:val="center"/>
+              <w:jc w:val="both"/>
               <w:rPr>
                 <w:rFonts w:asciiTheme="minorHAnsi" w:hAnsiTheme="minorHAnsi"/>
                 <w:lang w:val="es-AR"/>
@@ -1101,7 +1128,7 @@
           <w:p>
             <w:pPr>
               <w:spacing w:line="20" w:lineRule="atLeast"/>
-              <w:jc w:val="center"/>
+              <w:jc w:val="both"/>
               <w:rPr>
                 <w:rFonts w:asciiTheme="minorHAnsi" w:hAnsiTheme="minorHAnsi"/>
                 <w:lang w:val="es-AR"/>
@@ -1133,7 +1160,7 @@
           <w:p>
             <w:pPr>
               <w:spacing w:line="20" w:lineRule="atLeast"/>
-              <w:jc w:val="center"/>
+              <w:jc w:val="both"/>
               <w:rPr>
                 <w:rFonts w:asciiTheme="minorHAnsi" w:hAnsiTheme="minorHAnsi"/>
                 <w:lang w:val="es-AR"/>
@@ -1165,7 +1192,7 @@
           <w:p>
             <w:pPr>
               <w:spacing w:line="20" w:lineRule="atLeast"/>
-              <w:jc w:val="center"/>
+              <w:jc w:val="both"/>
               <w:rPr>
                 <w:rFonts w:asciiTheme="minorHAnsi" w:hAnsiTheme="minorHAnsi"/>
                 <w:lang w:val="es-AR"/>
@@ -1202,7 +1229,7 @@
           <w:p>
             <w:pPr>
               <w:spacing w:line="20" w:lineRule="atLeast"/>
-              <w:jc w:val="center"/>
+              <w:jc w:val="both"/>
               <w:rPr>
                 <w:rFonts w:asciiTheme="minorHAnsi" w:hAnsiTheme="minorHAnsi"/>
                 <w:lang w:val="es-AR"/>
@@ -1234,7 +1261,7 @@
           <w:p>
             <w:pPr>
               <w:spacing w:line="20" w:lineRule="atLeast"/>
-              <w:jc w:val="center"/>
+              <w:jc w:val="both"/>
               <w:rPr>
                 <w:rFonts w:asciiTheme="minorHAnsi" w:hAnsiTheme="minorHAnsi"/>
                 <w:lang w:val="es-AR"/>
@@ -1266,7 +1293,7 @@
           <w:p>
             <w:pPr>
               <w:spacing w:line="20" w:lineRule="atLeast"/>
-              <w:jc w:val="center"/>
+              <w:jc w:val="both"/>
               <w:rPr>
                 <w:rFonts w:asciiTheme="minorHAnsi" w:hAnsiTheme="minorHAnsi"/>
                 <w:lang w:val="es-AR"/>
@@ -1298,7 +1325,7 @@
           <w:p>
             <w:pPr>
               <w:spacing w:line="20" w:lineRule="atLeast"/>
-              <w:jc w:val="center"/>
+              <w:jc w:val="both"/>
               <w:rPr>
                 <w:rFonts w:asciiTheme="minorHAnsi" w:hAnsiTheme="minorHAnsi"/>
                 <w:lang w:val="es-AR"/>
@@ -1318,23 +1345,26 @@
     <w:p>
       <w:pPr>
         <w:spacing w:line="20" w:lineRule="atLeast"/>
-        <w:rPr>
-          <w:rFonts w:asciiTheme="minorHAnsi" w:hAnsiTheme="minorHAnsi"/>
-          <w:lang w:val="es-AR"/>
-        </w:rPr>
-      </w:pPr>
-    </w:p>
-    <w:p>
-      <w:pPr>
-        <w:spacing w:line="20" w:lineRule="atLeast"/>
-        <w:rPr>
-          <w:rFonts w:asciiTheme="minorHAnsi" w:hAnsiTheme="minorHAnsi"/>
-          <w:lang w:val="es-AR"/>
-        </w:rPr>
-      </w:pPr>
-    </w:p>
-    <w:p>
-      <w:pPr>
+        <w:jc w:val="both"/>
+        <w:rPr>
+          <w:rFonts w:asciiTheme="minorHAnsi" w:hAnsiTheme="minorHAnsi"/>
+          <w:lang w:val="es-AR"/>
+        </w:rPr>
+      </w:pPr>
+    </w:p>
+    <w:p>
+      <w:pPr>
+        <w:spacing w:line="20" w:lineRule="atLeast"/>
+        <w:jc w:val="both"/>
+        <w:rPr>
+          <w:rFonts w:asciiTheme="minorHAnsi" w:hAnsiTheme="minorHAnsi"/>
+          <w:lang w:val="es-AR"/>
+        </w:rPr>
+      </w:pPr>
+    </w:p>
+    <w:p>
+      <w:pPr>
+        <w:jc w:val="both"/>
         <w:rPr>
           <w:rFonts w:asciiTheme="minorHAnsi" w:eastAsia="Times New Roman" w:hAnsiTheme="minorHAnsi" w:cs="Times New Roman"/>
           <w:b/>
@@ -1359,6 +1389,7 @@
     <w:p>
       <w:pPr>
         <w:spacing w:line="20" w:lineRule="atLeast"/>
+        <w:jc w:val="both"/>
         <w:rPr>
           <w:rFonts w:asciiTheme="minorHAnsi" w:hAnsiTheme="minorHAnsi"/>
           <w:lang w:val="es-AR"/>
@@ -1380,7 +1411,10 @@
     <w:sdt>
       <w:sdtPr>
         <w:rPr>
-          <w:rFonts w:asciiTheme="minorHAnsi" w:hAnsiTheme="minorHAnsi"/>
+          <w:rFonts w:asciiTheme="minorHAnsi" w:eastAsia="Arial" w:hAnsiTheme="minorHAnsi" w:cs="Arial"/>
+          <w:color w:val="000000"/>
+          <w:sz w:val="22"/>
+          <w:szCs w:val="20"/>
         </w:rPr>
         <w:id w:val="-706806462"/>
         <w:docPartObj>
@@ -1390,19 +1424,16 @@
       </w:sdtPr>
       <w:sdtEndPr>
         <w:rPr>
-          <w:rFonts w:eastAsia="Arial" w:cs="Arial"/>
           <w:b/>
           <w:bCs/>
           <w:noProof/>
-          <w:color w:val="000000"/>
-          <w:sz w:val="22"/>
-          <w:szCs w:val="20"/>
         </w:rPr>
       </w:sdtEndPr>
       <w:sdtContent>
         <w:p>
           <w:pPr>
             <w:pStyle w:val="TOCHeading"/>
+            <w:jc w:val="both"/>
             <w:rPr>
               <w:rFonts w:asciiTheme="minorHAnsi" w:hAnsiTheme="minorHAnsi"/>
             </w:rPr>
@@ -1414,6 +1445,7 @@
             <w:tabs>
               <w:tab w:val="right" w:leader="dot" w:pos="9650"/>
             </w:tabs>
+            <w:jc w:val="both"/>
             <w:rPr>
               <w:rFonts w:asciiTheme="minorHAnsi" w:hAnsiTheme="minorHAnsi"/>
               <w:noProof/>
@@ -1511,6 +1543,7 @@
             <w:tabs>
               <w:tab w:val="right" w:leader="dot" w:pos="9650"/>
             </w:tabs>
+            <w:jc w:val="both"/>
             <w:rPr>
               <w:rFonts w:asciiTheme="minorHAnsi" w:hAnsiTheme="minorHAnsi"/>
               <w:noProof/>
@@ -1590,6 +1623,7 @@
             <w:tabs>
               <w:tab w:val="right" w:leader="dot" w:pos="9650"/>
             </w:tabs>
+            <w:jc w:val="both"/>
             <w:rPr>
               <w:rFonts w:asciiTheme="minorHAnsi" w:hAnsiTheme="minorHAnsi"/>
               <w:noProof/>
@@ -1669,6 +1703,7 @@
             <w:tabs>
               <w:tab w:val="right" w:leader="dot" w:pos="9650"/>
             </w:tabs>
+            <w:jc w:val="both"/>
             <w:rPr>
               <w:rFonts w:asciiTheme="minorHAnsi" w:hAnsiTheme="minorHAnsi"/>
               <w:noProof/>
@@ -1748,6 +1783,7 @@
             <w:tabs>
               <w:tab w:val="right" w:leader="dot" w:pos="9650"/>
             </w:tabs>
+            <w:jc w:val="both"/>
             <w:rPr>
               <w:rFonts w:asciiTheme="minorHAnsi" w:hAnsiTheme="minorHAnsi"/>
               <w:noProof/>
@@ -1827,6 +1863,7 @@
             <w:tabs>
               <w:tab w:val="right" w:leader="dot" w:pos="9650"/>
             </w:tabs>
+            <w:jc w:val="both"/>
             <w:rPr>
               <w:rFonts w:asciiTheme="minorHAnsi" w:hAnsiTheme="minorHAnsi"/>
               <w:noProof/>
@@ -1906,6 +1943,7 @@
             <w:tabs>
               <w:tab w:val="right" w:leader="dot" w:pos="9650"/>
             </w:tabs>
+            <w:jc w:val="both"/>
             <w:rPr>
               <w:rFonts w:asciiTheme="minorHAnsi" w:hAnsiTheme="minorHAnsi"/>
               <w:noProof/>
@@ -1985,6 +2023,7 @@
             <w:tabs>
               <w:tab w:val="right" w:leader="dot" w:pos="9650"/>
             </w:tabs>
+            <w:jc w:val="both"/>
             <w:rPr>
               <w:rFonts w:asciiTheme="minorHAnsi" w:hAnsiTheme="minorHAnsi"/>
               <w:noProof/>
@@ -2064,6 +2103,7 @@
             <w:tabs>
               <w:tab w:val="right" w:leader="dot" w:pos="9650"/>
             </w:tabs>
+            <w:jc w:val="both"/>
             <w:rPr>
               <w:rFonts w:asciiTheme="minorHAnsi" w:hAnsiTheme="minorHAnsi"/>
               <w:noProof/>
@@ -2143,6 +2183,7 @@
             <w:tabs>
               <w:tab w:val="right" w:leader="dot" w:pos="9650"/>
             </w:tabs>
+            <w:jc w:val="both"/>
             <w:rPr>
               <w:rFonts w:asciiTheme="minorHAnsi" w:hAnsiTheme="minorHAnsi"/>
               <w:noProof/>
@@ -2222,6 +2263,7 @@
             <w:tabs>
               <w:tab w:val="right" w:leader="dot" w:pos="9650"/>
             </w:tabs>
+            <w:jc w:val="both"/>
             <w:rPr>
               <w:rFonts w:asciiTheme="minorHAnsi" w:hAnsiTheme="minorHAnsi"/>
               <w:noProof/>
@@ -2301,6 +2343,7 @@
             <w:tabs>
               <w:tab w:val="right" w:leader="dot" w:pos="9650"/>
             </w:tabs>
+            <w:jc w:val="both"/>
             <w:rPr>
               <w:rFonts w:asciiTheme="minorHAnsi" w:hAnsiTheme="minorHAnsi"/>
               <w:noProof/>
@@ -2380,6 +2423,7 @@
             <w:tabs>
               <w:tab w:val="right" w:leader="dot" w:pos="9650"/>
             </w:tabs>
+            <w:jc w:val="both"/>
             <w:rPr>
               <w:rFonts w:asciiTheme="minorHAnsi" w:hAnsiTheme="minorHAnsi"/>
               <w:noProof/>
@@ -2458,6 +2502,7 @@
             <w:tabs>
               <w:tab w:val="right" w:leader="dot" w:pos="9650"/>
             </w:tabs>
+            <w:jc w:val="both"/>
             <w:rPr>
               <w:rFonts w:asciiTheme="minorHAnsi" w:hAnsiTheme="minorHAnsi"/>
               <w:noProof/>
@@ -2536,6 +2581,7 @@
             <w:tabs>
               <w:tab w:val="right" w:leader="dot" w:pos="9650"/>
             </w:tabs>
+            <w:jc w:val="both"/>
             <w:rPr>
               <w:rFonts w:asciiTheme="minorHAnsi" w:hAnsiTheme="minorHAnsi"/>
               <w:noProof/>
@@ -2614,6 +2660,7 @@
             <w:tabs>
               <w:tab w:val="right" w:leader="dot" w:pos="9650"/>
             </w:tabs>
+            <w:jc w:val="both"/>
             <w:rPr>
               <w:rFonts w:asciiTheme="minorHAnsi" w:hAnsiTheme="minorHAnsi"/>
               <w:noProof/>
@@ -2692,6 +2739,7 @@
             <w:tabs>
               <w:tab w:val="right" w:leader="dot" w:pos="9650"/>
             </w:tabs>
+            <w:jc w:val="both"/>
             <w:rPr>
               <w:rFonts w:asciiTheme="minorHAnsi" w:hAnsiTheme="minorHAnsi"/>
               <w:noProof/>
@@ -2771,6 +2819,7 @@
             <w:tabs>
               <w:tab w:val="right" w:leader="dot" w:pos="9650"/>
             </w:tabs>
+            <w:jc w:val="both"/>
             <w:rPr>
               <w:rFonts w:asciiTheme="minorHAnsi" w:hAnsiTheme="minorHAnsi"/>
               <w:noProof/>
@@ -2850,6 +2899,7 @@
             <w:tabs>
               <w:tab w:val="right" w:leader="dot" w:pos="9650"/>
             </w:tabs>
+            <w:jc w:val="both"/>
             <w:rPr>
               <w:rFonts w:asciiTheme="minorHAnsi" w:hAnsiTheme="minorHAnsi"/>
               <w:noProof/>
@@ -2929,6 +2979,7 @@
             <w:tabs>
               <w:tab w:val="right" w:leader="dot" w:pos="9650"/>
             </w:tabs>
+            <w:jc w:val="both"/>
             <w:rPr>
               <w:rFonts w:asciiTheme="minorHAnsi" w:hAnsiTheme="minorHAnsi"/>
               <w:noProof/>
@@ -3008,6 +3059,7 @@
             <w:tabs>
               <w:tab w:val="right" w:leader="dot" w:pos="9650"/>
             </w:tabs>
+            <w:jc w:val="both"/>
             <w:rPr>
               <w:rFonts w:asciiTheme="minorHAnsi" w:hAnsiTheme="minorHAnsi"/>
               <w:noProof/>
@@ -3087,6 +3139,7 @@
             <w:tabs>
               <w:tab w:val="right" w:leader="dot" w:pos="9650"/>
             </w:tabs>
+            <w:jc w:val="both"/>
             <w:rPr>
               <w:rFonts w:asciiTheme="minorHAnsi" w:hAnsiTheme="minorHAnsi"/>
               <w:noProof/>
@@ -3165,6 +3218,7 @@
             <w:tabs>
               <w:tab w:val="right" w:leader="dot" w:pos="9650"/>
             </w:tabs>
+            <w:jc w:val="both"/>
             <w:rPr>
               <w:rFonts w:asciiTheme="minorHAnsi" w:hAnsiTheme="minorHAnsi"/>
               <w:noProof/>
@@ -3243,6 +3297,7 @@
             <w:tabs>
               <w:tab w:val="right" w:leader="dot" w:pos="9650"/>
             </w:tabs>
+            <w:jc w:val="both"/>
             <w:rPr>
               <w:rFonts w:asciiTheme="minorHAnsi" w:hAnsiTheme="minorHAnsi"/>
               <w:noProof/>
@@ -3321,6 +3376,7 @@
             <w:tabs>
               <w:tab w:val="right" w:leader="dot" w:pos="9650"/>
             </w:tabs>
+            <w:jc w:val="both"/>
             <w:rPr>
               <w:rFonts w:asciiTheme="minorHAnsi" w:hAnsiTheme="minorHAnsi"/>
               <w:noProof/>
@@ -3399,6 +3455,7 @@
             <w:tabs>
               <w:tab w:val="right" w:leader="dot" w:pos="9650"/>
             </w:tabs>
+            <w:jc w:val="both"/>
             <w:rPr>
               <w:rFonts w:asciiTheme="minorHAnsi" w:hAnsiTheme="minorHAnsi"/>
               <w:noProof/>
@@ -3496,6 +3553,7 @@
             <w:tabs>
               <w:tab w:val="right" w:leader="dot" w:pos="9650"/>
             </w:tabs>
+            <w:jc w:val="both"/>
             <w:rPr>
               <w:rFonts w:asciiTheme="minorHAnsi" w:hAnsiTheme="minorHAnsi"/>
               <w:noProof/>
@@ -3575,6 +3633,7 @@
             <w:tabs>
               <w:tab w:val="right" w:leader="dot" w:pos="9650"/>
             </w:tabs>
+            <w:jc w:val="both"/>
             <w:rPr>
               <w:rFonts w:asciiTheme="minorHAnsi" w:hAnsiTheme="minorHAnsi"/>
               <w:noProof/>
@@ -3654,6 +3713,7 @@
             <w:tabs>
               <w:tab w:val="right" w:leader="dot" w:pos="9650"/>
             </w:tabs>
+            <w:jc w:val="both"/>
             <w:rPr>
               <w:rFonts w:asciiTheme="minorHAnsi" w:hAnsiTheme="minorHAnsi"/>
               <w:noProof/>
@@ -3732,6 +3792,7 @@
             <w:tabs>
               <w:tab w:val="right" w:leader="dot" w:pos="9650"/>
             </w:tabs>
+            <w:jc w:val="both"/>
             <w:rPr>
               <w:rFonts w:asciiTheme="minorHAnsi" w:hAnsiTheme="minorHAnsi"/>
               <w:noProof/>
@@ -3810,6 +3871,7 @@
             <w:tabs>
               <w:tab w:val="right" w:leader="dot" w:pos="9650"/>
             </w:tabs>
+            <w:jc w:val="both"/>
             <w:rPr>
               <w:rFonts w:asciiTheme="minorHAnsi" w:hAnsiTheme="minorHAnsi"/>
               <w:noProof/>
@@ -3885,6 +3947,7 @@
         </w:p>
         <w:p>
           <w:pPr>
+            <w:jc w:val="both"/>
             <w:rPr>
               <w:rFonts w:asciiTheme="minorHAnsi" w:hAnsiTheme="minorHAnsi"/>
             </w:rPr>
@@ -3905,6 +3968,7 @@
     <w:p>
       <w:pPr>
         <w:spacing w:line="20" w:lineRule="atLeast"/>
+        <w:jc w:val="both"/>
         <w:rPr>
           <w:rFonts w:asciiTheme="minorHAnsi" w:hAnsiTheme="minorHAnsi"/>
           <w:lang w:val="es-AR"/>
@@ -3916,14 +3980,15 @@
         <w:pStyle w:val="Heading1"/>
         <w:spacing w:before="0" w:line="20" w:lineRule="atLeast"/>
         <w:contextualSpacing w:val="0"/>
-        <w:rPr>
-          <w:rFonts w:asciiTheme="minorHAnsi" w:hAnsiTheme="minorHAnsi"/>
-          <w:lang w:val="es-AR"/>
-        </w:rPr>
-      </w:pPr>
-      <w:bookmarkStart w:id="0" w:name="h.bzsm9abn5w76" w:colFirst="0" w:colLast="0"/>
-      <w:bookmarkStart w:id="1" w:name="_Toc403175502"/>
-      <w:bookmarkEnd w:id="0"/>
+        <w:jc w:val="both"/>
+        <w:rPr>
+          <w:rFonts w:asciiTheme="minorHAnsi" w:hAnsiTheme="minorHAnsi"/>
+          <w:lang w:val="es-AR"/>
+        </w:rPr>
+      </w:pPr>
+      <w:bookmarkStart w:id="1" w:name="h.bzsm9abn5w76" w:colFirst="0" w:colLast="0"/>
+      <w:bookmarkStart w:id="2" w:name="_Toc403175502"/>
+      <w:bookmarkEnd w:id="1"/>
       <w:r>
         <w:rPr>
           <w:rFonts w:asciiTheme="minorHAnsi" w:hAnsiTheme="minorHAnsi"/>
@@ -3933,7 +3998,7 @@
         </w:rPr>
         <w:t>Enunciado</w:t>
       </w:r>
-      <w:bookmarkEnd w:id="1"/>
+      <w:bookmarkEnd w:id="2"/>
     </w:p>
     <w:p>
       <w:pPr>
@@ -3950,14 +4015,15 @@
         <w:pStyle w:val="Heading2"/>
         <w:spacing w:before="0" w:line="20" w:lineRule="atLeast"/>
         <w:contextualSpacing w:val="0"/>
-        <w:rPr>
-          <w:rFonts w:asciiTheme="minorHAnsi" w:hAnsiTheme="minorHAnsi"/>
-          <w:lang w:val="es-AR"/>
-        </w:rPr>
-      </w:pPr>
-      <w:bookmarkStart w:id="2" w:name="h.lbcwcyt7bzhd" w:colFirst="0" w:colLast="0"/>
-      <w:bookmarkStart w:id="3" w:name="_Toc403175503"/>
-      <w:bookmarkEnd w:id="2"/>
+        <w:jc w:val="both"/>
+        <w:rPr>
+          <w:rFonts w:asciiTheme="minorHAnsi" w:hAnsiTheme="minorHAnsi"/>
+          <w:lang w:val="es-AR"/>
+        </w:rPr>
+      </w:pPr>
+      <w:bookmarkStart w:id="3" w:name="h.lbcwcyt7bzhd" w:colFirst="0" w:colLast="0"/>
+      <w:bookmarkStart w:id="4" w:name="_Toc403175503"/>
+      <w:bookmarkEnd w:id="3"/>
       <w:r>
         <w:rPr>
           <w:rFonts w:asciiTheme="minorHAnsi" w:hAnsiTheme="minorHAnsi"/>
@@ -3969,7 +4035,7 @@
         </w:rPr>
         <w:t>Enunciado particular</w:t>
       </w:r>
-      <w:bookmarkEnd w:id="3"/>
+      <w:bookmarkEnd w:id="4"/>
     </w:p>
     <w:p>
       <w:pPr>
@@ -4083,14 +4149,15 @@
         <w:pStyle w:val="Heading2"/>
         <w:spacing w:before="0" w:line="20" w:lineRule="atLeast"/>
         <w:contextualSpacing w:val="0"/>
-        <w:rPr>
-          <w:rFonts w:asciiTheme="minorHAnsi" w:hAnsiTheme="minorHAnsi"/>
-          <w:lang w:val="es-AR"/>
-        </w:rPr>
-      </w:pPr>
-      <w:bookmarkStart w:id="4" w:name="h.hjwrc1z22h2b" w:colFirst="0" w:colLast="0"/>
-      <w:bookmarkStart w:id="5" w:name="_Toc403175504"/>
-      <w:bookmarkEnd w:id="4"/>
+        <w:jc w:val="both"/>
+        <w:rPr>
+          <w:rFonts w:asciiTheme="minorHAnsi" w:hAnsiTheme="minorHAnsi"/>
+          <w:lang w:val="es-AR"/>
+        </w:rPr>
+      </w:pPr>
+      <w:bookmarkStart w:id="5" w:name="h.hjwrc1z22h2b" w:colFirst="0" w:colLast="0"/>
+      <w:bookmarkStart w:id="6" w:name="_Toc403175504"/>
+      <w:bookmarkEnd w:id="5"/>
       <w:r>
         <w:rPr>
           <w:rFonts w:asciiTheme="minorHAnsi" w:hAnsiTheme="minorHAnsi"/>
@@ -4102,7 +4169,7 @@
         </w:rPr>
         <w:t>Enunciado general</w:t>
       </w:r>
-      <w:bookmarkEnd w:id="5"/>
+      <w:bookmarkEnd w:id="6"/>
     </w:p>
     <w:p>
       <w:pPr>
@@ -4260,8 +4327,6 @@
         </w:rPr>
         <w:t>De contenido:</w:t>
       </w:r>
-      <w:bookmarkStart w:id="6" w:name="_GoBack"/>
-      <w:bookmarkEnd w:id="6"/>
     </w:p>
     <w:p>
       <w:pPr>
@@ -4486,6 +4551,7 @@
     <w:p>
       <w:pPr>
         <w:spacing w:line="20" w:lineRule="atLeast"/>
+        <w:jc w:val="both"/>
         <w:rPr>
           <w:rFonts w:asciiTheme="minorHAnsi" w:hAnsiTheme="minorHAnsi"/>
           <w:lang w:val="es-AR"/>
@@ -4514,6 +4580,7 @@
         <w:pStyle w:val="Heading1"/>
         <w:spacing w:before="0" w:line="20" w:lineRule="atLeast"/>
         <w:contextualSpacing w:val="0"/>
+        <w:jc w:val="both"/>
         <w:rPr>
           <w:rFonts w:asciiTheme="minorHAnsi" w:hAnsiTheme="minorHAnsi"/>
           <w:lang w:val="es-AR"/>
@@ -4548,6 +4615,7 @@
         <w:pStyle w:val="Heading2"/>
         <w:spacing w:before="0" w:line="20" w:lineRule="atLeast"/>
         <w:contextualSpacing w:val="0"/>
+        <w:jc w:val="both"/>
         <w:rPr>
           <w:rFonts w:asciiTheme="minorHAnsi" w:hAnsiTheme="minorHAnsi"/>
           <w:lang w:val="es-AR"/>
@@ -4572,6 +4640,7 @@
     <w:p>
       <w:pPr>
         <w:spacing w:line="20" w:lineRule="atLeast"/>
+        <w:jc w:val="both"/>
         <w:rPr>
           <w:rFonts w:asciiTheme="minorHAnsi" w:hAnsiTheme="minorHAnsi"/>
           <w:lang w:val="es-AR"/>
@@ -4628,6 +4697,7 @@
     <w:p>
       <w:pPr>
         <w:spacing w:line="20" w:lineRule="atLeast"/>
+        <w:jc w:val="both"/>
         <w:rPr>
           <w:rFonts w:asciiTheme="minorHAnsi" w:hAnsiTheme="minorHAnsi"/>
           <w:lang w:val="es-AR"/>
@@ -4753,6 +4823,7 @@
         <w:pStyle w:val="Heading2"/>
         <w:spacing w:before="0" w:line="20" w:lineRule="atLeast"/>
         <w:contextualSpacing w:val="0"/>
+        <w:jc w:val="both"/>
         <w:rPr>
           <w:rFonts w:asciiTheme="minorHAnsi" w:hAnsiTheme="minorHAnsi"/>
           <w:lang w:val="es-AR"/>
@@ -4888,7 +4959,23 @@
           <w:highlight w:val="white"/>
           <w:lang w:val="es-AR"/>
         </w:rPr>
-        <w:t>. Luego de las fugas por negligencia o desconocimiento, siguen las que se producen por“ataques internos”, como se define en la jerga, de empleados infieles, que actúan motivados por diferentes intereses: represalia, venganza, conciencia cívica, robo de información y otros motivos económicos. Al final, y en mucha menor medida que las dos anteriores, se encuentran los delincuentes informáticos.</w:t>
+        <w:t>. Luego de las fugas por negligencia o desconocimiento, siguen las que se producen por</w:t>
+      </w:r>
+      <w:r>
+        <w:rPr>
+          <w:rFonts w:asciiTheme="minorHAnsi" w:hAnsiTheme="minorHAnsi"/>
+          <w:highlight w:val="white"/>
+          <w:lang w:val="es-AR"/>
+        </w:rPr>
+        <w:t xml:space="preserve"> </w:t>
+      </w:r>
+      <w:r>
+        <w:rPr>
+          <w:rFonts w:asciiTheme="minorHAnsi" w:hAnsiTheme="minorHAnsi"/>
+          <w:highlight w:val="white"/>
+          <w:lang w:val="es-AR"/>
+        </w:rPr>
+        <w:t>“ataques internos”, como se define en la jerga, de empleados infieles, que actúan motivados por diferentes intereses: represalia, venganza, conciencia cívica, robo de información y otros motivos económicos. Al final, y en mucha menor medida que las dos anteriores, se encuentran los delincuentes informáticos.</w:t>
       </w:r>
     </w:p>
     <w:p>
@@ -5075,23 +5162,30 @@
           <w:rFonts w:asciiTheme="minorHAnsi" w:hAnsiTheme="minorHAnsi"/>
           <w:lang w:val="es-AR"/>
         </w:rPr>
+        <w:t xml:space="preserve">La clave para decidir </w:t>
+      </w:r>
+      <w:r>
+        <w:rPr>
+          <w:rFonts w:asciiTheme="minorHAnsi" w:hAnsiTheme="minorHAnsi"/>
+          <w:b/>
+          <w:lang w:val="es-AR"/>
+        </w:rPr>
+        <w:t>cómo manejar la información</w:t>
+      </w:r>
+      <w:r>
+        <w:rPr>
+          <w:rFonts w:asciiTheme="minorHAnsi" w:hAnsiTheme="minorHAnsi"/>
+          <w:lang w:val="es-AR"/>
+        </w:rPr>
+        <w:t xml:space="preserve"> en cualquier información es primero decidir qué tipo de información se está administrando de acuerdo al nivel de confidencialidad requerido, y luego dónde está </w:t>
+      </w:r>
+      <w:r>
+        <w:rPr>
+          <w:rFonts w:asciiTheme="minorHAnsi" w:hAnsiTheme="minorHAnsi"/>
+          <w:lang w:val="es-AR"/>
+        </w:rPr>
         <w:lastRenderedPageBreak/>
-        <w:t xml:space="preserve">La clave para decidir </w:t>
-      </w:r>
-      <w:r>
-        <w:rPr>
-          <w:rFonts w:asciiTheme="minorHAnsi" w:hAnsiTheme="minorHAnsi"/>
-          <w:b/>
-          <w:lang w:val="es-AR"/>
-        </w:rPr>
-        <w:t>cómo manejar la información</w:t>
-      </w:r>
-      <w:r>
-        <w:rPr>
-          <w:rFonts w:asciiTheme="minorHAnsi" w:hAnsiTheme="minorHAnsi"/>
-          <w:lang w:val="es-AR"/>
-        </w:rPr>
-        <w:t xml:space="preserve"> en cualquier información es primero decidir qué tipo de información se está administrando de acuerdo al nivel de confidencialidad requerido, y luego dónde está almacenada. Para ello, se debe categorizar la información (por ejemplo, memorandums, presentaciones, listados de salarios, minutas de reuniones estratégicas) y luego asociar un tipo de </w:t>
+        <w:t xml:space="preserve">almacenada. Para ello, se debe categorizar la información (por ejemplo, memorandums, presentaciones, listados de salarios, minutas de reuniones estratégicas) y luego asociar un tipo de </w:t>
       </w:r>
       <w:r>
         <w:rPr>
@@ -5124,6 +5218,7 @@
         <w:pStyle w:val="Heading2"/>
         <w:spacing w:before="0" w:line="20" w:lineRule="atLeast"/>
         <w:contextualSpacing w:val="0"/>
+        <w:jc w:val="both"/>
         <w:rPr>
           <w:rFonts w:asciiTheme="minorHAnsi" w:hAnsiTheme="minorHAnsi"/>
           <w:lang w:val="es-AR"/>
@@ -5339,6 +5434,7 @@
       <w:pPr>
         <w:pStyle w:val="NoSpacing"/>
         <w:spacing w:line="20" w:lineRule="atLeast"/>
+        <w:jc w:val="both"/>
         <w:rPr>
           <w:rFonts w:asciiTheme="minorHAnsi" w:hAnsiTheme="minorHAnsi"/>
           <w:lang w:val="es-AR"/>
@@ -5350,6 +5446,7 @@
     <w:p>
       <w:pPr>
         <w:spacing w:line="20" w:lineRule="atLeast"/>
+        <w:jc w:val="both"/>
         <w:rPr>
           <w:rFonts w:asciiTheme="minorHAnsi" w:hAnsiTheme="minorHAnsi"/>
           <w:lang w:val="es-AR"/>
@@ -5367,6 +5464,7 @@
       <w:pPr>
         <w:pStyle w:val="NoSpacing"/>
         <w:spacing w:line="20" w:lineRule="atLeast"/>
+        <w:jc w:val="both"/>
         <w:rPr>
           <w:rFonts w:asciiTheme="minorHAnsi" w:hAnsiTheme="minorHAnsi"/>
           <w:lang w:val="es-AR"/>
@@ -5380,6 +5478,7 @@
         <w:pStyle w:val="Heading2"/>
         <w:spacing w:before="0" w:line="20" w:lineRule="atLeast"/>
         <w:contextualSpacing w:val="0"/>
+        <w:jc w:val="both"/>
         <w:rPr>
           <w:rFonts w:asciiTheme="minorHAnsi" w:hAnsiTheme="minorHAnsi"/>
           <w:lang w:val="es-AR"/>
@@ -5404,15 +5503,17 @@
     <w:p>
       <w:pPr>
         <w:spacing w:line="20" w:lineRule="atLeast"/>
-        <w:rPr>
-          <w:rFonts w:asciiTheme="minorHAnsi" w:hAnsiTheme="minorHAnsi"/>
-          <w:lang w:val="es-AR"/>
-        </w:rPr>
-      </w:pPr>
-    </w:p>
-    <w:p>
-      <w:pPr>
-        <w:spacing w:line="20" w:lineRule="atLeast"/>
+        <w:jc w:val="both"/>
+        <w:rPr>
+          <w:rFonts w:asciiTheme="minorHAnsi" w:hAnsiTheme="minorHAnsi"/>
+          <w:lang w:val="es-AR"/>
+        </w:rPr>
+      </w:pPr>
+    </w:p>
+    <w:p>
+      <w:pPr>
+        <w:spacing w:line="20" w:lineRule="atLeast"/>
+        <w:jc w:val="both"/>
         <w:rPr>
           <w:rFonts w:asciiTheme="minorHAnsi" w:hAnsiTheme="minorHAnsi"/>
           <w:lang w:val="es-AR"/>
@@ -5430,15 +5531,17 @@
     <w:p>
       <w:pPr>
         <w:spacing w:line="20" w:lineRule="atLeast"/>
-        <w:rPr>
-          <w:rFonts w:asciiTheme="minorHAnsi" w:hAnsiTheme="minorHAnsi"/>
-          <w:lang w:val="es-AR"/>
-        </w:rPr>
-      </w:pPr>
-    </w:p>
-    <w:p>
-      <w:pPr>
-        <w:spacing w:line="20" w:lineRule="atLeast"/>
+        <w:jc w:val="both"/>
+        <w:rPr>
+          <w:rFonts w:asciiTheme="minorHAnsi" w:hAnsiTheme="minorHAnsi"/>
+          <w:lang w:val="es-AR"/>
+        </w:rPr>
+      </w:pPr>
+    </w:p>
+    <w:p>
+      <w:pPr>
+        <w:spacing w:line="20" w:lineRule="atLeast"/>
+        <w:jc w:val="both"/>
         <w:rPr>
           <w:rFonts w:asciiTheme="minorHAnsi" w:hAnsiTheme="minorHAnsi"/>
           <w:lang w:val="es-AR"/>
@@ -5473,6 +5576,7 @@
     <w:p>
       <w:pPr>
         <w:spacing w:line="20" w:lineRule="atLeast"/>
+        <w:jc w:val="both"/>
         <w:rPr>
           <w:rFonts w:asciiTheme="minorHAnsi" w:hAnsiTheme="minorHAnsi"/>
           <w:lang w:val="es-AR"/>
@@ -5488,6 +5592,7 @@
         <w:spacing w:line="20" w:lineRule="atLeast"/>
         <w:ind w:hanging="359"/>
         <w:contextualSpacing/>
+        <w:jc w:val="both"/>
         <w:rPr>
           <w:rFonts w:asciiTheme="minorHAnsi" w:hAnsiTheme="minorHAnsi"/>
           <w:highlight w:val="white"/>
@@ -5512,6 +5617,7 @@
         <w:spacing w:line="20" w:lineRule="atLeast"/>
         <w:ind w:hanging="359"/>
         <w:contextualSpacing/>
+        <w:jc w:val="both"/>
         <w:rPr>
           <w:rFonts w:asciiTheme="minorHAnsi" w:hAnsiTheme="minorHAnsi"/>
           <w:highlight w:val="white"/>
@@ -5536,6 +5642,7 @@
         <w:spacing w:line="20" w:lineRule="atLeast"/>
         <w:ind w:hanging="359"/>
         <w:contextualSpacing/>
+        <w:jc w:val="both"/>
         <w:rPr>
           <w:rFonts w:asciiTheme="minorHAnsi" w:hAnsiTheme="minorHAnsi"/>
           <w:highlight w:val="white"/>
@@ -5554,15 +5661,17 @@
     <w:p>
       <w:pPr>
         <w:spacing w:line="20" w:lineRule="atLeast"/>
-        <w:rPr>
-          <w:rFonts w:asciiTheme="minorHAnsi" w:hAnsiTheme="minorHAnsi"/>
-          <w:lang w:val="es-AR"/>
-        </w:rPr>
-      </w:pPr>
-    </w:p>
-    <w:p>
-      <w:pPr>
-        <w:spacing w:line="20" w:lineRule="atLeast"/>
+        <w:jc w:val="both"/>
+        <w:rPr>
+          <w:rFonts w:asciiTheme="minorHAnsi" w:hAnsiTheme="minorHAnsi"/>
+          <w:lang w:val="es-AR"/>
+        </w:rPr>
+      </w:pPr>
+    </w:p>
+    <w:p>
+      <w:pPr>
+        <w:spacing w:line="20" w:lineRule="atLeast"/>
+        <w:jc w:val="both"/>
         <w:rPr>
           <w:rFonts w:asciiTheme="minorHAnsi" w:hAnsiTheme="minorHAnsi"/>
           <w:lang w:val="es-AR"/>
@@ -5579,15 +5688,17 @@
     <w:p>
       <w:pPr>
         <w:spacing w:line="20" w:lineRule="atLeast"/>
-        <w:rPr>
-          <w:rFonts w:asciiTheme="minorHAnsi" w:hAnsiTheme="minorHAnsi"/>
-          <w:lang w:val="es-AR"/>
-        </w:rPr>
-      </w:pPr>
-    </w:p>
-    <w:p>
-      <w:pPr>
-        <w:spacing w:line="20" w:lineRule="atLeast"/>
+        <w:jc w:val="both"/>
+        <w:rPr>
+          <w:rFonts w:asciiTheme="minorHAnsi" w:hAnsiTheme="minorHAnsi"/>
+          <w:lang w:val="es-AR"/>
+        </w:rPr>
+      </w:pPr>
+    </w:p>
+    <w:p>
+      <w:pPr>
+        <w:spacing w:line="20" w:lineRule="atLeast"/>
+        <w:jc w:val="both"/>
         <w:rPr>
           <w:rFonts w:asciiTheme="minorHAnsi" w:hAnsiTheme="minorHAnsi"/>
           <w:lang w:val="es-AR"/>
@@ -5618,6 +5729,7 @@
     <w:p>
       <w:pPr>
         <w:spacing w:line="20" w:lineRule="atLeast"/>
+        <w:jc w:val="both"/>
         <w:rPr>
           <w:rFonts w:asciiTheme="minorHAnsi" w:hAnsiTheme="minorHAnsi"/>
           <w:lang w:val="es-AR"/>
@@ -5629,6 +5741,7 @@
         <w:pStyle w:val="Heading2"/>
         <w:spacing w:before="0" w:line="20" w:lineRule="atLeast"/>
         <w:contextualSpacing w:val="0"/>
+        <w:jc w:val="both"/>
         <w:rPr>
           <w:rFonts w:asciiTheme="minorHAnsi" w:hAnsiTheme="minorHAnsi"/>
           <w:lang w:val="es-AR"/>
@@ -5653,6 +5766,7 @@
     <w:p>
       <w:pPr>
         <w:spacing w:line="20" w:lineRule="atLeast"/>
+        <w:jc w:val="both"/>
         <w:rPr>
           <w:rFonts w:asciiTheme="minorHAnsi" w:hAnsiTheme="minorHAnsi"/>
           <w:lang w:val="es-AR"/>
@@ -5858,6 +5972,7 @@
         <w:pStyle w:val="Heading1"/>
         <w:spacing w:before="0" w:line="20" w:lineRule="atLeast"/>
         <w:contextualSpacing w:val="0"/>
+        <w:jc w:val="both"/>
         <w:rPr>
           <w:rFonts w:asciiTheme="minorHAnsi" w:hAnsiTheme="minorHAnsi"/>
           <w:lang w:val="es-AR"/>
@@ -5880,6 +5995,7 @@
     <w:p>
       <w:pPr>
         <w:spacing w:line="20" w:lineRule="atLeast"/>
+        <w:jc w:val="both"/>
         <w:rPr>
           <w:rFonts w:asciiTheme="minorHAnsi" w:hAnsiTheme="minorHAnsi"/>
           <w:lang w:val="es-AR"/>
@@ -5891,6 +6007,7 @@
         <w:pStyle w:val="Heading2"/>
         <w:spacing w:before="0" w:line="20" w:lineRule="atLeast"/>
         <w:contextualSpacing w:val="0"/>
+        <w:jc w:val="both"/>
         <w:rPr>
           <w:rFonts w:asciiTheme="minorHAnsi" w:hAnsiTheme="minorHAnsi"/>
           <w:lang w:val="es-AR"/>
@@ -5915,6 +6032,7 @@
     <w:p>
       <w:pPr>
         <w:spacing w:line="20" w:lineRule="atLeast"/>
+        <w:jc w:val="both"/>
         <w:rPr>
           <w:rFonts w:asciiTheme="minorHAnsi" w:hAnsiTheme="minorHAnsi"/>
           <w:lang w:val="es-AR"/>
@@ -6219,15 +6337,17 @@
     <w:p>
       <w:pPr>
         <w:spacing w:line="20" w:lineRule="atLeast"/>
-        <w:rPr>
-          <w:rFonts w:asciiTheme="minorHAnsi" w:hAnsiTheme="minorHAnsi"/>
-          <w:lang w:val="es-AR"/>
-        </w:rPr>
-      </w:pPr>
-    </w:p>
-    <w:p>
-      <w:pPr>
-        <w:spacing w:line="20" w:lineRule="atLeast"/>
+        <w:jc w:val="both"/>
+        <w:rPr>
+          <w:rFonts w:asciiTheme="minorHAnsi" w:hAnsiTheme="minorHAnsi"/>
+          <w:lang w:val="es-AR"/>
+        </w:rPr>
+      </w:pPr>
+    </w:p>
+    <w:p>
+      <w:pPr>
+        <w:spacing w:line="20" w:lineRule="atLeast"/>
+        <w:jc w:val="both"/>
         <w:rPr>
           <w:rFonts w:asciiTheme="minorHAnsi" w:hAnsiTheme="minorHAnsi"/>
           <w:lang w:val="es-AR"/>
@@ -6254,6 +6374,7 @@
     <w:p>
       <w:pPr>
         <w:spacing w:line="20" w:lineRule="atLeast"/>
+        <w:jc w:val="both"/>
         <w:rPr>
           <w:rFonts w:asciiTheme="minorHAnsi" w:hAnsiTheme="minorHAnsi"/>
           <w:lang w:val="es-AR"/>
@@ -6269,6 +6390,7 @@
         <w:spacing w:line="20" w:lineRule="atLeast"/>
         <w:ind w:hanging="359"/>
         <w:contextualSpacing/>
+        <w:jc w:val="both"/>
         <w:rPr>
           <w:rFonts w:asciiTheme="minorHAnsi" w:hAnsiTheme="minorHAnsi"/>
           <w:lang w:val="es-AR"/>
@@ -6291,6 +6413,7 @@
         <w:spacing w:line="20" w:lineRule="atLeast"/>
         <w:ind w:hanging="359"/>
         <w:contextualSpacing/>
+        <w:jc w:val="both"/>
         <w:rPr>
           <w:rFonts w:asciiTheme="minorHAnsi" w:hAnsiTheme="minorHAnsi"/>
           <w:lang w:val="es-AR"/>
@@ -6313,6 +6436,7 @@
         <w:spacing w:line="20" w:lineRule="atLeast"/>
         <w:ind w:hanging="359"/>
         <w:contextualSpacing/>
+        <w:jc w:val="both"/>
         <w:rPr>
           <w:rFonts w:asciiTheme="minorHAnsi" w:hAnsiTheme="minorHAnsi"/>
           <w:lang w:val="es-AR"/>
@@ -6335,6 +6459,7 @@
         <w:spacing w:line="20" w:lineRule="atLeast"/>
         <w:ind w:hanging="359"/>
         <w:contextualSpacing/>
+        <w:jc w:val="both"/>
         <w:rPr>
           <w:rFonts w:asciiTheme="minorHAnsi" w:hAnsiTheme="minorHAnsi"/>
           <w:lang w:val="es-AR"/>
@@ -6357,6 +6482,7 @@
         <w:spacing w:line="20" w:lineRule="atLeast"/>
         <w:ind w:hanging="359"/>
         <w:contextualSpacing/>
+        <w:jc w:val="both"/>
         <w:rPr>
           <w:rFonts w:asciiTheme="minorHAnsi" w:hAnsiTheme="minorHAnsi"/>
           <w:lang w:val="es-AR"/>
@@ -6379,6 +6505,7 @@
         <w:spacing w:line="20" w:lineRule="atLeast"/>
         <w:ind w:hanging="359"/>
         <w:contextualSpacing/>
+        <w:jc w:val="both"/>
         <w:rPr>
           <w:rFonts w:asciiTheme="minorHAnsi" w:hAnsiTheme="minorHAnsi"/>
           <w:lang w:val="es-AR"/>
@@ -6401,6 +6528,7 @@
         <w:spacing w:line="20" w:lineRule="atLeast"/>
         <w:ind w:hanging="359"/>
         <w:contextualSpacing/>
+        <w:jc w:val="both"/>
         <w:rPr>
           <w:rFonts w:asciiTheme="minorHAnsi" w:hAnsiTheme="minorHAnsi"/>
           <w:lang w:val="es-AR"/>
@@ -6423,6 +6551,7 @@
         <w:spacing w:line="20" w:lineRule="atLeast"/>
         <w:ind w:hanging="359"/>
         <w:contextualSpacing/>
+        <w:jc w:val="both"/>
         <w:rPr>
           <w:rFonts w:asciiTheme="minorHAnsi" w:hAnsiTheme="minorHAnsi"/>
           <w:lang w:val="es-AR"/>
@@ -6445,6 +6574,7 @@
         <w:spacing w:line="20" w:lineRule="atLeast"/>
         <w:ind w:hanging="359"/>
         <w:contextualSpacing/>
+        <w:jc w:val="both"/>
         <w:rPr>
           <w:rFonts w:asciiTheme="minorHAnsi" w:hAnsiTheme="minorHAnsi"/>
           <w:lang w:val="es-AR"/>
@@ -6467,6 +6597,7 @@
         <w:spacing w:line="20" w:lineRule="atLeast"/>
         <w:ind w:hanging="359"/>
         <w:contextualSpacing/>
+        <w:jc w:val="both"/>
         <w:rPr>
           <w:rFonts w:asciiTheme="minorHAnsi" w:hAnsiTheme="minorHAnsi"/>
           <w:lang w:val="es-AR"/>
@@ -6489,6 +6620,7 @@
         <w:spacing w:line="20" w:lineRule="atLeast"/>
         <w:ind w:hanging="359"/>
         <w:contextualSpacing/>
+        <w:jc w:val="both"/>
         <w:rPr>
           <w:rFonts w:asciiTheme="minorHAnsi" w:hAnsiTheme="minorHAnsi"/>
           <w:lang w:val="es-AR"/>
@@ -6511,6 +6643,7 @@
         <w:spacing w:line="20" w:lineRule="atLeast"/>
         <w:ind w:hanging="359"/>
         <w:contextualSpacing/>
+        <w:jc w:val="both"/>
         <w:rPr>
           <w:rFonts w:asciiTheme="minorHAnsi" w:hAnsiTheme="minorHAnsi"/>
           <w:lang w:val="es-AR"/>
@@ -6533,6 +6666,7 @@
         <w:spacing w:line="20" w:lineRule="atLeast"/>
         <w:ind w:hanging="359"/>
         <w:contextualSpacing/>
+        <w:jc w:val="both"/>
         <w:rPr>
           <w:rFonts w:asciiTheme="minorHAnsi" w:hAnsiTheme="minorHAnsi"/>
           <w:lang w:val="es-AR"/>
@@ -6555,6 +6689,7 @@
         <w:spacing w:line="20" w:lineRule="atLeast"/>
         <w:ind w:hanging="359"/>
         <w:contextualSpacing/>
+        <w:jc w:val="both"/>
         <w:rPr>
           <w:rFonts w:asciiTheme="minorHAnsi" w:hAnsiTheme="minorHAnsi"/>
           <w:lang w:val="es-AR"/>
@@ -6577,6 +6712,7 @@
         <w:spacing w:line="20" w:lineRule="atLeast"/>
         <w:ind w:hanging="359"/>
         <w:contextualSpacing/>
+        <w:jc w:val="both"/>
         <w:rPr>
           <w:rFonts w:asciiTheme="minorHAnsi" w:hAnsiTheme="minorHAnsi"/>
           <w:lang w:val="es-AR"/>
@@ -6599,6 +6735,7 @@
         <w:spacing w:line="20" w:lineRule="atLeast"/>
         <w:ind w:hanging="359"/>
         <w:contextualSpacing/>
+        <w:jc w:val="both"/>
         <w:rPr>
           <w:rFonts w:asciiTheme="minorHAnsi" w:hAnsiTheme="minorHAnsi"/>
           <w:lang w:val="es-AR"/>
@@ -6621,6 +6758,7 @@
         <w:spacing w:line="20" w:lineRule="atLeast"/>
         <w:ind w:hanging="359"/>
         <w:contextualSpacing/>
+        <w:jc w:val="both"/>
         <w:rPr>
           <w:rFonts w:asciiTheme="minorHAnsi" w:hAnsiTheme="minorHAnsi"/>
           <w:lang w:val="es-AR"/>
@@ -6643,6 +6781,7 @@
         <w:spacing w:line="20" w:lineRule="atLeast"/>
         <w:ind w:hanging="359"/>
         <w:contextualSpacing/>
+        <w:jc w:val="both"/>
         <w:rPr>
           <w:rFonts w:asciiTheme="minorHAnsi" w:hAnsiTheme="minorHAnsi"/>
           <w:lang w:val="es-AR"/>
@@ -6666,6 +6805,7 @@
         <w:spacing w:line="20" w:lineRule="atLeast"/>
         <w:ind w:hanging="359"/>
         <w:contextualSpacing/>
+        <w:jc w:val="both"/>
         <w:rPr>
           <w:rFonts w:asciiTheme="minorHAnsi" w:hAnsiTheme="minorHAnsi"/>
           <w:lang w:val="es-AR"/>
@@ -6688,6 +6828,7 @@
         <w:spacing w:line="20" w:lineRule="atLeast"/>
         <w:ind w:hanging="359"/>
         <w:contextualSpacing/>
+        <w:jc w:val="both"/>
         <w:rPr>
           <w:rFonts w:asciiTheme="minorHAnsi" w:hAnsiTheme="minorHAnsi"/>
           <w:lang w:val="es-AR"/>
@@ -6704,6 +6845,7 @@
     <w:p>
       <w:pPr>
         <w:spacing w:line="20" w:lineRule="atLeast"/>
+        <w:jc w:val="both"/>
         <w:rPr>
           <w:rFonts w:asciiTheme="minorHAnsi" w:hAnsiTheme="minorHAnsi"/>
           <w:lang w:val="es-AR"/>
@@ -7586,6 +7728,7 @@
         <w:pStyle w:val="Heading3"/>
         <w:spacing w:before="0" w:line="20" w:lineRule="atLeast"/>
         <w:contextualSpacing w:val="0"/>
+        <w:jc w:val="both"/>
         <w:rPr>
           <w:rFonts w:asciiTheme="minorHAnsi" w:hAnsiTheme="minorHAnsi"/>
           <w:lang w:val="es-AR"/>
@@ -7754,6 +7897,7 @@
         <w:pStyle w:val="Heading2"/>
         <w:spacing w:before="0" w:line="20" w:lineRule="atLeast"/>
         <w:contextualSpacing w:val="0"/>
+        <w:jc w:val="both"/>
         <w:rPr>
           <w:rFonts w:asciiTheme="minorHAnsi" w:hAnsiTheme="minorHAnsi"/>
           <w:lang w:val="es-AR"/>
@@ -7976,24 +8120,27 @@
     <w:p>
       <w:pPr>
         <w:spacing w:line="20" w:lineRule="atLeast"/>
-        <w:rPr>
-          <w:rFonts w:asciiTheme="minorHAnsi" w:hAnsiTheme="minorHAnsi"/>
-          <w:lang w:val="es-AR"/>
-        </w:rPr>
-      </w:pPr>
-    </w:p>
-    <w:p>
-      <w:pPr>
-        <w:spacing w:line="20" w:lineRule="atLeast"/>
-        <w:rPr>
-          <w:rFonts w:asciiTheme="minorHAnsi" w:hAnsiTheme="minorHAnsi"/>
-          <w:lang w:val="es-AR"/>
-        </w:rPr>
-      </w:pPr>
-    </w:p>
-    <w:p>
-      <w:pPr>
-        <w:spacing w:line="20" w:lineRule="atLeast"/>
+        <w:jc w:val="both"/>
+        <w:rPr>
+          <w:rFonts w:asciiTheme="minorHAnsi" w:hAnsiTheme="minorHAnsi"/>
+          <w:lang w:val="es-AR"/>
+        </w:rPr>
+      </w:pPr>
+    </w:p>
+    <w:p>
+      <w:pPr>
+        <w:spacing w:line="20" w:lineRule="atLeast"/>
+        <w:jc w:val="both"/>
+        <w:rPr>
+          <w:rFonts w:asciiTheme="minorHAnsi" w:hAnsiTheme="minorHAnsi"/>
+          <w:lang w:val="es-AR"/>
+        </w:rPr>
+      </w:pPr>
+    </w:p>
+    <w:p>
+      <w:pPr>
+        <w:spacing w:line="20" w:lineRule="atLeast"/>
+        <w:jc w:val="both"/>
         <w:rPr>
           <w:rFonts w:asciiTheme="minorHAnsi" w:hAnsiTheme="minorHAnsi"/>
           <w:lang w:val="es-AR"/>
@@ -8018,15 +8165,17 @@
     <w:p>
       <w:pPr>
         <w:spacing w:line="20" w:lineRule="atLeast"/>
-        <w:rPr>
-          <w:rFonts w:asciiTheme="minorHAnsi" w:hAnsiTheme="minorHAnsi"/>
-          <w:lang w:val="es-AR"/>
-        </w:rPr>
-      </w:pPr>
-    </w:p>
-    <w:p>
-      <w:pPr>
-        <w:spacing w:line="20" w:lineRule="atLeast"/>
+        <w:jc w:val="both"/>
+        <w:rPr>
+          <w:rFonts w:asciiTheme="minorHAnsi" w:hAnsiTheme="minorHAnsi"/>
+          <w:lang w:val="es-AR"/>
+        </w:rPr>
+      </w:pPr>
+    </w:p>
+    <w:p>
+      <w:pPr>
+        <w:spacing w:line="20" w:lineRule="atLeast"/>
+        <w:jc w:val="both"/>
         <w:rPr>
           <w:rFonts w:asciiTheme="minorHAnsi" w:hAnsiTheme="minorHAnsi"/>
           <w:lang w:val="es-AR"/>
@@ -8051,6 +8200,7 @@
     <w:p>
       <w:pPr>
         <w:spacing w:line="20" w:lineRule="atLeast"/>
+        <w:jc w:val="both"/>
         <w:rPr>
           <w:rFonts w:asciiTheme="minorHAnsi" w:hAnsiTheme="minorHAnsi"/>
           <w:lang w:val="es-AR"/>
@@ -8067,15 +8217,17 @@
     <w:p>
       <w:pPr>
         <w:spacing w:line="20" w:lineRule="atLeast"/>
-        <w:rPr>
-          <w:rFonts w:asciiTheme="minorHAnsi" w:hAnsiTheme="minorHAnsi"/>
-          <w:lang w:val="es-AR"/>
-        </w:rPr>
-      </w:pPr>
-    </w:p>
-    <w:p>
-      <w:pPr>
-        <w:spacing w:line="20" w:lineRule="atLeast"/>
+        <w:jc w:val="both"/>
+        <w:rPr>
+          <w:rFonts w:asciiTheme="minorHAnsi" w:hAnsiTheme="minorHAnsi"/>
+          <w:lang w:val="es-AR"/>
+        </w:rPr>
+      </w:pPr>
+    </w:p>
+    <w:p>
+      <w:pPr>
+        <w:spacing w:line="20" w:lineRule="atLeast"/>
+        <w:jc w:val="both"/>
         <w:rPr>
           <w:rFonts w:asciiTheme="minorHAnsi" w:hAnsiTheme="minorHAnsi"/>
           <w:lang w:val="es-AR"/>
@@ -8100,6 +8252,7 @@
     <w:p>
       <w:pPr>
         <w:spacing w:line="20" w:lineRule="atLeast"/>
+        <w:jc w:val="both"/>
         <w:rPr>
           <w:rFonts w:asciiTheme="minorHAnsi" w:hAnsiTheme="minorHAnsi"/>
           <w:lang w:val="es-AR"/>
@@ -8116,6 +8269,7 @@
     <w:p>
       <w:pPr>
         <w:spacing w:line="20" w:lineRule="atLeast"/>
+        <w:jc w:val="both"/>
         <w:rPr>
           <w:rFonts w:asciiTheme="minorHAnsi" w:hAnsiTheme="minorHAnsi"/>
           <w:lang w:val="es-AR"/>
@@ -8132,6 +8286,7 @@
     <w:p>
       <w:pPr>
         <w:spacing w:line="20" w:lineRule="atLeast"/>
+        <w:jc w:val="both"/>
         <w:rPr>
           <w:rFonts w:asciiTheme="minorHAnsi" w:hAnsiTheme="minorHAnsi"/>
           <w:lang w:val="es-AR"/>
@@ -8148,6 +8303,7 @@
     <w:p>
       <w:pPr>
         <w:spacing w:line="20" w:lineRule="atLeast"/>
+        <w:jc w:val="both"/>
         <w:rPr>
           <w:rFonts w:asciiTheme="minorHAnsi" w:hAnsiTheme="minorHAnsi"/>
           <w:lang w:val="es-AR"/>
@@ -8159,6 +8315,7 @@
         <w:pStyle w:val="Heading2"/>
         <w:spacing w:before="0" w:line="20" w:lineRule="atLeast"/>
         <w:contextualSpacing w:val="0"/>
+        <w:jc w:val="both"/>
         <w:rPr>
           <w:rFonts w:asciiTheme="minorHAnsi" w:hAnsiTheme="minorHAnsi"/>
           <w:lang w:val="es-AR"/>
@@ -8487,6 +8644,7 @@
     <w:p>
       <w:pPr>
         <w:spacing w:line="20" w:lineRule="atLeast"/>
+        <w:jc w:val="both"/>
         <w:rPr>
           <w:rFonts w:asciiTheme="minorHAnsi" w:hAnsiTheme="minorHAnsi"/>
           <w:lang w:val="es-AR"/>
@@ -8695,6 +8853,7 @@
     <w:p>
       <w:pPr>
         <w:spacing w:line="20" w:lineRule="atLeast"/>
+        <w:jc w:val="both"/>
         <w:rPr>
           <w:rFonts w:asciiTheme="minorHAnsi" w:hAnsiTheme="minorHAnsi"/>
           <w:lang w:val="es-AR"/>
@@ -8931,6 +9090,7 @@
     <w:p>
       <w:pPr>
         <w:spacing w:line="20" w:lineRule="atLeast"/>
+        <w:jc w:val="both"/>
         <w:rPr>
           <w:rFonts w:asciiTheme="minorHAnsi" w:hAnsiTheme="minorHAnsi"/>
           <w:lang w:val="es-AR"/>
@@ -9139,6 +9299,7 @@
     <w:p>
       <w:pPr>
         <w:spacing w:line="20" w:lineRule="atLeast"/>
+        <w:jc w:val="both"/>
         <w:rPr>
           <w:rFonts w:asciiTheme="minorHAnsi" w:hAnsiTheme="minorHAnsi"/>
           <w:lang w:val="es-AR"/>
@@ -9167,6 +9328,7 @@
         <w:pStyle w:val="Heading1"/>
         <w:spacing w:before="0" w:line="20" w:lineRule="atLeast"/>
         <w:contextualSpacing w:val="0"/>
+        <w:jc w:val="both"/>
         <w:rPr>
           <w:rFonts w:asciiTheme="minorHAnsi" w:hAnsiTheme="minorHAnsi"/>
           <w:lang w:val="es-AR"/>
@@ -9189,6 +9351,7 @@
     <w:p>
       <w:pPr>
         <w:spacing w:line="20" w:lineRule="atLeast"/>
+        <w:jc w:val="both"/>
         <w:rPr>
           <w:rFonts w:asciiTheme="minorHAnsi" w:hAnsiTheme="minorHAnsi"/>
           <w:lang w:val="es-AR"/>
@@ -9200,6 +9363,7 @@
         <w:pStyle w:val="Heading2"/>
         <w:spacing w:before="0" w:line="20" w:lineRule="atLeast"/>
         <w:contextualSpacing w:val="0"/>
+        <w:jc w:val="both"/>
         <w:rPr>
           <w:rFonts w:asciiTheme="minorHAnsi" w:hAnsiTheme="minorHAnsi"/>
           <w:lang w:val="es-AR"/>
@@ -9224,6 +9388,7 @@
     <w:p>
       <w:pPr>
         <w:spacing w:line="20" w:lineRule="atLeast"/>
+        <w:jc w:val="both"/>
         <w:rPr>
           <w:rFonts w:asciiTheme="minorHAnsi" w:hAnsiTheme="minorHAnsi"/>
           <w:lang w:val="es-AR"/>
@@ -9674,6 +9839,7 @@
     <w:p>
       <w:pPr>
         <w:spacing w:line="20" w:lineRule="atLeast"/>
+        <w:jc w:val="both"/>
         <w:rPr>
           <w:rFonts w:asciiTheme="minorHAnsi" w:hAnsiTheme="minorHAnsi"/>
           <w:lang w:val="es-AR"/>
@@ -10006,6 +10172,7 @@
     <w:p>
       <w:pPr>
         <w:spacing w:line="20" w:lineRule="atLeast"/>
+        <w:jc w:val="both"/>
         <w:rPr>
           <w:rFonts w:asciiTheme="minorHAnsi" w:hAnsiTheme="minorHAnsi"/>
           <w:lang w:val="es-AR"/>
@@ -10017,6 +10184,7 @@
         <w:pStyle w:val="Heading2"/>
         <w:spacing w:before="0" w:line="20" w:lineRule="atLeast"/>
         <w:contextualSpacing w:val="0"/>
+        <w:jc w:val="both"/>
         <w:rPr>
           <w:rFonts w:asciiTheme="minorHAnsi" w:hAnsiTheme="minorHAnsi"/>
           <w:lang w:val="es-AR"/>
@@ -10041,6 +10209,7 @@
     <w:p>
       <w:pPr>
         <w:spacing w:line="20" w:lineRule="atLeast"/>
+        <w:jc w:val="both"/>
         <w:rPr>
           <w:rFonts w:asciiTheme="minorHAnsi" w:hAnsiTheme="minorHAnsi"/>
           <w:lang w:val="es-AR"/>
@@ -10052,6 +10221,7 @@
         <w:pStyle w:val="Heading3"/>
         <w:spacing w:before="0" w:line="20" w:lineRule="atLeast"/>
         <w:contextualSpacing w:val="0"/>
+        <w:jc w:val="both"/>
         <w:rPr>
           <w:rFonts w:asciiTheme="minorHAnsi" w:hAnsiTheme="minorHAnsi"/>
           <w:lang w:val="es-AR"/>
@@ -10072,6 +10242,7 @@
     <w:p>
       <w:pPr>
         <w:spacing w:line="20" w:lineRule="atLeast"/>
+        <w:jc w:val="both"/>
         <w:rPr>
           <w:rFonts w:asciiTheme="minorHAnsi" w:hAnsiTheme="minorHAnsi"/>
           <w:lang w:val="es-AR"/>
@@ -10446,6 +10617,7 @@
         <w:pStyle w:val="Heading3"/>
         <w:spacing w:before="0" w:line="20" w:lineRule="atLeast"/>
         <w:contextualSpacing w:val="0"/>
+        <w:jc w:val="both"/>
         <w:rPr>
           <w:rFonts w:asciiTheme="minorHAnsi" w:hAnsiTheme="minorHAnsi"/>
           <w:lang w:val="es-AR"/>
@@ -10466,6 +10638,7 @@
     <w:p>
       <w:pPr>
         <w:spacing w:line="20" w:lineRule="atLeast"/>
+        <w:jc w:val="both"/>
         <w:rPr>
           <w:rFonts w:asciiTheme="minorHAnsi" w:hAnsiTheme="minorHAnsi"/>
           <w:lang w:val="es-AR"/>
@@ -10733,6 +10906,7 @@
     <w:p>
       <w:pPr>
         <w:spacing w:line="20" w:lineRule="atLeast"/>
+        <w:jc w:val="both"/>
         <w:rPr>
           <w:rFonts w:asciiTheme="minorHAnsi" w:hAnsiTheme="minorHAnsi"/>
           <w:lang w:val="es-AR"/>
@@ -10809,6 +10983,7 @@
     <w:p>
       <w:pPr>
         <w:spacing w:line="20" w:lineRule="atLeast"/>
+        <w:jc w:val="both"/>
         <w:rPr>
           <w:rFonts w:asciiTheme="minorHAnsi" w:hAnsiTheme="minorHAnsi"/>
           <w:lang w:val="es-AR"/>
@@ -10926,6 +11101,7 @@
     <w:p>
       <w:pPr>
         <w:spacing w:line="20" w:lineRule="atLeast"/>
+        <w:jc w:val="both"/>
         <w:rPr>
           <w:rFonts w:asciiTheme="minorHAnsi" w:hAnsiTheme="minorHAnsi"/>
           <w:lang w:val="es-AR"/>
@@ -11076,6 +11252,7 @@
       <w:pPr>
         <w:pStyle w:val="NoSpacing"/>
         <w:spacing w:line="20" w:lineRule="atLeast"/>
+        <w:jc w:val="both"/>
         <w:rPr>
           <w:rFonts w:asciiTheme="minorHAnsi" w:hAnsiTheme="minorHAnsi"/>
           <w:lang w:val="es-AR"/>
@@ -11087,6 +11264,7 @@
     <w:p>
       <w:pPr>
         <w:spacing w:line="20" w:lineRule="atLeast"/>
+        <w:jc w:val="both"/>
         <w:rPr>
           <w:rFonts w:asciiTheme="minorHAnsi" w:hAnsiTheme="minorHAnsi"/>
           <w:lang w:val="es-AR"/>
@@ -11104,6 +11282,7 @@
       <w:pPr>
         <w:pStyle w:val="NoSpacing"/>
         <w:spacing w:line="20" w:lineRule="atLeast"/>
+        <w:jc w:val="both"/>
         <w:rPr>
           <w:rFonts w:asciiTheme="minorHAnsi" w:hAnsiTheme="minorHAnsi"/>
           <w:lang w:val="es-AR"/>
@@ -11117,6 +11296,7 @@
         <w:pStyle w:val="Heading2"/>
         <w:spacing w:before="0" w:line="20" w:lineRule="atLeast"/>
         <w:contextualSpacing w:val="0"/>
+        <w:jc w:val="both"/>
         <w:rPr>
           <w:rFonts w:asciiTheme="minorHAnsi" w:hAnsiTheme="minorHAnsi"/>
           <w:lang w:val="es-AR"/>
@@ -11519,6 +11699,7 @@
     <w:p>
       <w:pPr>
         <w:spacing w:line="20" w:lineRule="atLeast"/>
+        <w:jc w:val="both"/>
         <w:rPr>
           <w:rFonts w:asciiTheme="minorHAnsi" w:hAnsiTheme="minorHAnsi"/>
           <w:lang w:val="es-AR"/>
@@ -11529,6 +11710,7 @@
       <w:pPr>
         <w:pStyle w:val="NoSpacing"/>
         <w:spacing w:line="20" w:lineRule="atLeast"/>
+        <w:jc w:val="both"/>
         <w:rPr>
           <w:rFonts w:asciiTheme="minorHAnsi" w:hAnsiTheme="minorHAnsi"/>
           <w:lang w:val="es-AR"/>
@@ -11540,6 +11722,7 @@
     <w:p>
       <w:pPr>
         <w:spacing w:line="20" w:lineRule="atLeast"/>
+        <w:jc w:val="both"/>
         <w:rPr>
           <w:rFonts w:asciiTheme="minorHAnsi" w:hAnsiTheme="minorHAnsi"/>
           <w:lang w:val="es-AR"/>
@@ -11557,6 +11740,7 @@
       <w:pPr>
         <w:pStyle w:val="NoSpacing"/>
         <w:spacing w:line="20" w:lineRule="atLeast"/>
+        <w:jc w:val="both"/>
         <w:rPr>
           <w:rFonts w:asciiTheme="minorHAnsi" w:hAnsiTheme="minorHAnsi"/>
           <w:lang w:val="es-AR"/>
@@ -11570,6 +11754,7 @@
         <w:pStyle w:val="Heading2"/>
         <w:spacing w:before="0" w:line="20" w:lineRule="atLeast"/>
         <w:contextualSpacing w:val="0"/>
+        <w:jc w:val="both"/>
         <w:rPr>
           <w:rFonts w:asciiTheme="minorHAnsi" w:hAnsiTheme="minorHAnsi"/>
           <w:lang w:val="es-AR"/>
@@ -11594,6 +11779,7 @@
     <w:p>
       <w:pPr>
         <w:spacing w:line="20" w:lineRule="atLeast"/>
+        <w:jc w:val="both"/>
         <w:rPr>
           <w:rFonts w:asciiTheme="minorHAnsi" w:hAnsiTheme="minorHAnsi"/>
           <w:lang w:val="es-AR"/>
@@ -11605,6 +11791,7 @@
         <w:pStyle w:val="Heading3"/>
         <w:spacing w:before="0" w:line="20" w:lineRule="atLeast"/>
         <w:contextualSpacing w:val="0"/>
+        <w:jc w:val="both"/>
         <w:rPr>
           <w:rFonts w:asciiTheme="minorHAnsi" w:hAnsiTheme="minorHAnsi"/>
           <w:lang w:val="es-AR"/>
@@ -11756,6 +11943,7 @@
     <w:p>
       <w:pPr>
         <w:spacing w:line="20" w:lineRule="atLeast"/>
+        <w:jc w:val="both"/>
         <w:rPr>
           <w:rFonts w:asciiTheme="minorHAnsi" w:hAnsiTheme="minorHAnsi"/>
           <w:lang w:val="es-AR"/>
@@ -11784,6 +11972,7 @@
         <w:pStyle w:val="Heading1"/>
         <w:spacing w:before="0" w:line="20" w:lineRule="atLeast"/>
         <w:contextualSpacing w:val="0"/>
+        <w:jc w:val="both"/>
         <w:rPr>
           <w:rFonts w:asciiTheme="minorHAnsi" w:hAnsiTheme="minorHAnsi"/>
           <w:lang w:val="es-AR"/>
@@ -11806,6 +11995,7 @@
     <w:p>
       <w:pPr>
         <w:spacing w:line="20" w:lineRule="atLeast"/>
+        <w:jc w:val="both"/>
         <w:rPr>
           <w:rFonts w:asciiTheme="minorHAnsi" w:hAnsiTheme="minorHAnsi"/>
           <w:lang w:val="es-AR"/>
@@ -11927,6 +12117,7 @@
     <w:p>
       <w:pPr>
         <w:spacing w:line="20" w:lineRule="atLeast"/>
+        <w:jc w:val="both"/>
         <w:rPr>
           <w:rFonts w:asciiTheme="minorHAnsi" w:hAnsiTheme="minorHAnsi"/>
           <w:lang w:val="es-AR"/>
@@ -12037,7 +12228,7 @@
       <w:rPr>
         <w:noProof/>
       </w:rPr>
-      <w:t>3</w:t>
+      <w:t>21</w:t>
     </w:r>
     <w:r>
       <w:fldChar w:fldCharType="end"/>
@@ -15817,7 +16008,7 @@
 </file>
 
 <file path=customXml/itemProps1.xml><?xml version="1.0" encoding="utf-8"?>
-<ds:datastoreItem xmlns:ds="http://schemas.openxmlformats.org/officeDocument/2006/customXml" ds:itemID="{D488BC23-CB1E-4587-A041-18F7C503970D}">
+<ds:datastoreItem xmlns:ds="http://schemas.openxmlformats.org/officeDocument/2006/customXml" ds:itemID="{0935A218-17ED-45D2-A674-129129EF745D}">
   <ds:schemaRefs>
     <ds:schemaRef ds:uri="http://schemas.openxmlformats.org/officeDocument/2006/bibliography"/>
   </ds:schemaRefs>

</xml_diff>

<commit_message>
Merge de lo de santiago y migue a la presentacion
Corrijo bug en informe
</commit_message>
<xml_diff>
--- a/TP implantación de sistemas.docx
+++ b/TP implantación de sistemas.docx
@@ -6512,15 +6512,13 @@
           <w:lang w:val="es-AR"/>
         </w:rPr>
       </w:pPr>
-      <w:proofErr w:type="spellStart"/>
-      <w:r>
-        <w:rPr>
-          <w:rFonts w:asciiTheme="minorHAnsi" w:hAnsiTheme="minorHAnsi"/>
-          <w:lang w:val="es-AR"/>
-        </w:rPr>
-        <w:t>Telefóno</w:t>
-      </w:r>
-      <w:proofErr w:type="spellEnd"/>
+      <w:r>
+        <w:rPr>
+          <w:rFonts w:asciiTheme="minorHAnsi" w:hAnsiTheme="minorHAnsi"/>
+          <w:lang w:val="es-AR"/>
+        </w:rPr>
+        <w:t>Teléfono</w:t>
+      </w:r>
       <w:r>
         <w:rPr>
           <w:rFonts w:asciiTheme="minorHAnsi" w:hAnsiTheme="minorHAnsi"/>
@@ -9361,8 +9359,6 @@
         </w:rPr>
         <w:t>Röntgen</w:t>
       </w:r>
-      <w:bookmarkStart w:id="38" w:name="_GoBack"/>
-      <w:bookmarkEnd w:id="38"/>
       <w:proofErr w:type="spellEnd"/>
     </w:p>
     <w:p>
@@ -10388,9 +10384,9 @@
           <w:lang w:val="es-AR"/>
         </w:rPr>
       </w:pPr>
-      <w:bookmarkStart w:id="39" w:name="h.hoqdd7r8pp7d" w:colFirst="0" w:colLast="0"/>
-      <w:bookmarkStart w:id="40" w:name="_Toc403321518"/>
-      <w:bookmarkEnd w:id="39"/>
+      <w:bookmarkStart w:id="38" w:name="h.hoqdd7r8pp7d" w:colFirst="0" w:colLast="0"/>
+      <w:bookmarkStart w:id="39" w:name="_Toc403321518"/>
+      <w:bookmarkEnd w:id="38"/>
       <w:r>
         <w:rPr>
           <w:rFonts w:asciiTheme="minorHAnsi" w:hAnsiTheme="minorHAnsi"/>
@@ -10400,7 +10396,7 @@
         </w:rPr>
         <w:t>Siglo XXI</w:t>
       </w:r>
-      <w:bookmarkEnd w:id="40"/>
+      <w:bookmarkEnd w:id="39"/>
     </w:p>
     <w:p>
       <w:pPr>
@@ -10423,9 +10419,9 @@
           <w:lang w:val="es-AR"/>
         </w:rPr>
       </w:pPr>
-      <w:bookmarkStart w:id="41" w:name="h.6he9kyimop3h" w:colFirst="0" w:colLast="0"/>
-      <w:bookmarkStart w:id="42" w:name="_Toc403321519"/>
-      <w:bookmarkEnd w:id="41"/>
+      <w:bookmarkStart w:id="40" w:name="h.6he9kyimop3h" w:colFirst="0" w:colLast="0"/>
+      <w:bookmarkStart w:id="41" w:name="_Toc403321519"/>
+      <w:bookmarkEnd w:id="40"/>
       <w:r>
         <w:rPr>
           <w:rFonts w:asciiTheme="minorHAnsi" w:hAnsiTheme="minorHAnsi"/>
@@ -10437,7 +10433,7 @@
         </w:rPr>
         <w:t>Introducción</w:t>
       </w:r>
-      <w:bookmarkEnd w:id="42"/>
+      <w:bookmarkEnd w:id="41"/>
     </w:p>
     <w:p>
       <w:pPr>
@@ -11244,9 +11240,9 @@
           <w:lang w:val="es-AR"/>
         </w:rPr>
       </w:pPr>
-      <w:bookmarkStart w:id="43" w:name="h.j3dvxt6ohuiw" w:colFirst="0" w:colLast="0"/>
-      <w:bookmarkStart w:id="44" w:name="_Toc403321520"/>
-      <w:bookmarkEnd w:id="43"/>
+      <w:bookmarkStart w:id="42" w:name="h.j3dvxt6ohuiw" w:colFirst="0" w:colLast="0"/>
+      <w:bookmarkStart w:id="43" w:name="_Toc403321520"/>
+      <w:bookmarkEnd w:id="42"/>
       <w:r>
         <w:rPr>
           <w:rFonts w:asciiTheme="minorHAnsi" w:hAnsiTheme="minorHAnsi"/>
@@ -11258,7 +11254,7 @@
         </w:rPr>
         <w:t>Mecanismos de defensa</w:t>
       </w:r>
-      <w:bookmarkEnd w:id="44"/>
+      <w:bookmarkEnd w:id="43"/>
     </w:p>
     <w:p>
       <w:pPr>
@@ -11281,17 +11277,17 @@
           <w:lang w:val="es-AR"/>
         </w:rPr>
       </w:pPr>
-      <w:bookmarkStart w:id="45" w:name="h.kiraiuoqj4i6" w:colFirst="0" w:colLast="0"/>
-      <w:bookmarkStart w:id="46" w:name="_Toc403321521"/>
+      <w:bookmarkStart w:id="44" w:name="h.kiraiuoqj4i6" w:colFirst="0" w:colLast="0"/>
+      <w:bookmarkStart w:id="45" w:name="_Toc403321521"/>
+      <w:bookmarkEnd w:id="44"/>
+      <w:r>
+        <w:rPr>
+          <w:rFonts w:asciiTheme="minorHAnsi" w:hAnsiTheme="minorHAnsi"/>
+          <w:lang w:val="es-AR"/>
+        </w:rPr>
+        <w:t>Controles informáticos</w:t>
+      </w:r>
       <w:bookmarkEnd w:id="45"/>
-      <w:r>
-        <w:rPr>
-          <w:rFonts w:asciiTheme="minorHAnsi" w:hAnsiTheme="minorHAnsi"/>
-          <w:lang w:val="es-AR"/>
-        </w:rPr>
-        <w:t>Controles informáticos</w:t>
-      </w:r>
-      <w:bookmarkEnd w:id="46"/>
     </w:p>
     <w:p>
       <w:pPr>
@@ -11677,17 +11673,17 @@
           <w:lang w:val="es-AR"/>
         </w:rPr>
       </w:pPr>
-      <w:bookmarkStart w:id="47" w:name="h.6tm9ivsvmsms" w:colFirst="0" w:colLast="0"/>
-      <w:bookmarkStart w:id="48" w:name="_Toc403321522"/>
+      <w:bookmarkStart w:id="46" w:name="h.6tm9ivsvmsms" w:colFirst="0" w:colLast="0"/>
+      <w:bookmarkStart w:id="47" w:name="_Toc403321522"/>
+      <w:bookmarkEnd w:id="46"/>
+      <w:r>
+        <w:rPr>
+          <w:rFonts w:asciiTheme="minorHAnsi" w:hAnsiTheme="minorHAnsi"/>
+          <w:lang w:val="es-AR"/>
+        </w:rPr>
+        <w:t>Utilización de patentes</w:t>
+      </w:r>
       <w:bookmarkEnd w:id="47"/>
-      <w:r>
-        <w:rPr>
-          <w:rFonts w:asciiTheme="minorHAnsi" w:hAnsiTheme="minorHAnsi"/>
-          <w:lang w:val="es-AR"/>
-        </w:rPr>
-        <w:t>Utilización de patentes</w:t>
-      </w:r>
-      <w:bookmarkEnd w:id="48"/>
     </w:p>
     <w:p>
       <w:pPr>
@@ -11959,17 +11955,17 @@
           <w:lang w:val="es-AR"/>
         </w:rPr>
       </w:pPr>
-      <w:bookmarkStart w:id="49" w:name="h.9jl9mm9n0t3v" w:colFirst="0" w:colLast="0"/>
-      <w:bookmarkStart w:id="50" w:name="_Toc403321523"/>
+      <w:bookmarkStart w:id="48" w:name="h.9jl9mm9n0t3v" w:colFirst="0" w:colLast="0"/>
+      <w:bookmarkStart w:id="49" w:name="_Toc403321523"/>
+      <w:bookmarkEnd w:id="48"/>
+      <w:r>
+        <w:rPr>
+          <w:rFonts w:asciiTheme="minorHAnsi" w:hAnsiTheme="minorHAnsi"/>
+          <w:lang w:val="es-AR"/>
+        </w:rPr>
+        <w:t>Utilización de estándares internacionales</w:t>
+      </w:r>
       <w:bookmarkEnd w:id="49"/>
-      <w:r>
-        <w:rPr>
-          <w:rFonts w:asciiTheme="minorHAnsi" w:hAnsiTheme="minorHAnsi"/>
-          <w:lang w:val="es-AR"/>
-        </w:rPr>
-        <w:t>Utilización de estándares internacionales</w:t>
-      </w:r>
-      <w:bookmarkEnd w:id="50"/>
     </w:p>
     <w:p>
       <w:pPr>
@@ -12036,17 +12032,17 @@
           <w:lang w:val="es-AR"/>
         </w:rPr>
       </w:pPr>
-      <w:bookmarkStart w:id="51" w:name="h.jctmjhl3xaor" w:colFirst="0" w:colLast="0"/>
-      <w:bookmarkStart w:id="52" w:name="_Toc403321524"/>
+      <w:bookmarkStart w:id="50" w:name="h.jctmjhl3xaor" w:colFirst="0" w:colLast="0"/>
+      <w:bookmarkStart w:id="51" w:name="_Toc403321524"/>
+      <w:bookmarkEnd w:id="50"/>
+      <w:r>
+        <w:rPr>
+          <w:rFonts w:asciiTheme="minorHAnsi" w:hAnsiTheme="minorHAnsi"/>
+          <w:lang w:val="es-AR"/>
+        </w:rPr>
+        <w:t>Auditorías</w:t>
+      </w:r>
       <w:bookmarkEnd w:id="51"/>
-      <w:r>
-        <w:rPr>
-          <w:rFonts w:asciiTheme="minorHAnsi" w:hAnsiTheme="minorHAnsi"/>
-          <w:lang w:val="es-AR"/>
-        </w:rPr>
-        <w:t>Auditorías</w:t>
-      </w:r>
-      <w:bookmarkEnd w:id="52"/>
     </w:p>
     <w:p>
       <w:pPr>
@@ -12141,60 +12137,60 @@
           <w:lang w:val="es-AR"/>
         </w:rPr>
       </w:pPr>
-      <w:bookmarkStart w:id="53" w:name="h.eqaet9u521ri" w:colFirst="0" w:colLast="0"/>
-      <w:bookmarkStart w:id="54" w:name="_Toc403321525"/>
+      <w:bookmarkStart w:id="52" w:name="h.eqaet9u521ri" w:colFirst="0" w:colLast="0"/>
+      <w:bookmarkStart w:id="53" w:name="_Toc403321525"/>
+      <w:bookmarkEnd w:id="52"/>
+      <w:r>
+        <w:rPr>
+          <w:rFonts w:asciiTheme="minorHAnsi" w:hAnsiTheme="minorHAnsi"/>
+          <w:lang w:val="es-AR"/>
+        </w:rPr>
+        <w:t xml:space="preserve">Uso de </w:t>
+      </w:r>
+      <w:proofErr w:type="spellStart"/>
+      <w:r>
+        <w:rPr>
+          <w:rFonts w:asciiTheme="minorHAnsi" w:hAnsiTheme="minorHAnsi"/>
+          <w:i/>
+          <w:lang w:val="es-AR"/>
+        </w:rPr>
+        <w:t>code</w:t>
+      </w:r>
+      <w:proofErr w:type="spellEnd"/>
+      <w:r>
+        <w:rPr>
+          <w:rFonts w:asciiTheme="minorHAnsi" w:hAnsiTheme="minorHAnsi"/>
+          <w:i/>
+          <w:lang w:val="es-AR"/>
+        </w:rPr>
+        <w:t xml:space="preserve"> </w:t>
+      </w:r>
+      <w:proofErr w:type="spellStart"/>
+      <w:r>
+        <w:rPr>
+          <w:rFonts w:asciiTheme="minorHAnsi" w:hAnsiTheme="minorHAnsi"/>
+          <w:i/>
+          <w:lang w:val="es-AR"/>
+        </w:rPr>
+        <w:t>names</w:t>
+      </w:r>
+      <w:proofErr w:type="spellEnd"/>
+      <w:r>
+        <w:rPr>
+          <w:rFonts w:asciiTheme="minorHAnsi" w:hAnsiTheme="minorHAnsi"/>
+          <w:i/>
+          <w:lang w:val="es-AR"/>
+        </w:rPr>
+        <w:t xml:space="preserve"> </w:t>
+      </w:r>
+      <w:r>
+        <w:rPr>
+          <w:rFonts w:asciiTheme="minorHAnsi" w:hAnsiTheme="minorHAnsi"/>
+          <w:lang w:val="es-AR"/>
+        </w:rPr>
+        <w:t>para los proyectos</w:t>
+      </w:r>
       <w:bookmarkEnd w:id="53"/>
-      <w:r>
-        <w:rPr>
-          <w:rFonts w:asciiTheme="minorHAnsi" w:hAnsiTheme="minorHAnsi"/>
-          <w:lang w:val="es-AR"/>
-        </w:rPr>
-        <w:t xml:space="preserve">Uso de </w:t>
-      </w:r>
-      <w:proofErr w:type="spellStart"/>
-      <w:r>
-        <w:rPr>
-          <w:rFonts w:asciiTheme="minorHAnsi" w:hAnsiTheme="minorHAnsi"/>
-          <w:i/>
-          <w:lang w:val="es-AR"/>
-        </w:rPr>
-        <w:t>code</w:t>
-      </w:r>
-      <w:proofErr w:type="spellEnd"/>
-      <w:r>
-        <w:rPr>
-          <w:rFonts w:asciiTheme="minorHAnsi" w:hAnsiTheme="minorHAnsi"/>
-          <w:i/>
-          <w:lang w:val="es-AR"/>
-        </w:rPr>
-        <w:t xml:space="preserve"> </w:t>
-      </w:r>
-      <w:proofErr w:type="spellStart"/>
-      <w:r>
-        <w:rPr>
-          <w:rFonts w:asciiTheme="minorHAnsi" w:hAnsiTheme="minorHAnsi"/>
-          <w:i/>
-          <w:lang w:val="es-AR"/>
-        </w:rPr>
-        <w:t>names</w:t>
-      </w:r>
-      <w:proofErr w:type="spellEnd"/>
-      <w:r>
-        <w:rPr>
-          <w:rFonts w:asciiTheme="minorHAnsi" w:hAnsiTheme="minorHAnsi"/>
-          <w:i/>
-          <w:lang w:val="es-AR"/>
-        </w:rPr>
-        <w:t xml:space="preserve"> </w:t>
-      </w:r>
-      <w:r>
-        <w:rPr>
-          <w:rFonts w:asciiTheme="minorHAnsi" w:hAnsiTheme="minorHAnsi"/>
-          <w:lang w:val="es-AR"/>
-        </w:rPr>
-        <w:t>para los proyectos</w:t>
-      </w:r>
-      <w:bookmarkEnd w:id="54"/>
     </w:p>
     <w:p>
       <w:pPr>
@@ -12372,38 +12368,38 @@
           <w:lang w:val="es-AR"/>
         </w:rPr>
       </w:pPr>
-      <w:bookmarkStart w:id="55" w:name="h.9uemi28uw7j2" w:colFirst="0" w:colLast="0"/>
+      <w:bookmarkStart w:id="54" w:name="h.9uemi28uw7j2" w:colFirst="0" w:colLast="0"/>
+      <w:bookmarkEnd w:id="54"/>
+    </w:p>
+    <w:p>
+      <w:pPr>
+        <w:spacing w:line="20" w:lineRule="atLeast"/>
+        <w:jc w:val="both"/>
+        <w:rPr>
+          <w:rFonts w:asciiTheme="minorHAnsi" w:hAnsiTheme="minorHAnsi"/>
+          <w:lang w:val="es-AR"/>
+        </w:rPr>
+      </w:pPr>
+      <w:r>
+        <w:rPr>
+          <w:rFonts w:asciiTheme="minorHAnsi" w:hAnsiTheme="minorHAnsi"/>
+          <w:lang w:val="es-AR"/>
+        </w:rPr>
+        <w:br w:type="page"/>
+      </w:r>
+    </w:p>
+    <w:p>
+      <w:pPr>
+        <w:pStyle w:val="NoSpacing"/>
+        <w:spacing w:line="20" w:lineRule="atLeast"/>
+        <w:jc w:val="both"/>
+        <w:rPr>
+          <w:rFonts w:asciiTheme="minorHAnsi" w:hAnsiTheme="minorHAnsi"/>
+          <w:lang w:val="es-AR"/>
+        </w:rPr>
+      </w:pPr>
+      <w:bookmarkStart w:id="55" w:name="h.135rgfhxbd64" w:colFirst="0" w:colLast="0"/>
       <w:bookmarkEnd w:id="55"/>
-    </w:p>
-    <w:p>
-      <w:pPr>
-        <w:spacing w:line="20" w:lineRule="atLeast"/>
-        <w:jc w:val="both"/>
-        <w:rPr>
-          <w:rFonts w:asciiTheme="minorHAnsi" w:hAnsiTheme="minorHAnsi"/>
-          <w:lang w:val="es-AR"/>
-        </w:rPr>
-      </w:pPr>
-      <w:r>
-        <w:rPr>
-          <w:rFonts w:asciiTheme="minorHAnsi" w:hAnsiTheme="minorHAnsi"/>
-          <w:lang w:val="es-AR"/>
-        </w:rPr>
-        <w:br w:type="page"/>
-      </w:r>
-    </w:p>
-    <w:p>
-      <w:pPr>
-        <w:pStyle w:val="NoSpacing"/>
-        <w:spacing w:line="20" w:lineRule="atLeast"/>
-        <w:jc w:val="both"/>
-        <w:rPr>
-          <w:rFonts w:asciiTheme="minorHAnsi" w:hAnsiTheme="minorHAnsi"/>
-          <w:lang w:val="es-AR"/>
-        </w:rPr>
-      </w:pPr>
-      <w:bookmarkStart w:id="56" w:name="h.135rgfhxbd64" w:colFirst="0" w:colLast="0"/>
-      <w:bookmarkEnd w:id="56"/>
     </w:p>
     <w:p>
       <w:pPr>
@@ -12416,9 +12412,9 @@
           <w:lang w:val="es-AR"/>
         </w:rPr>
       </w:pPr>
-      <w:bookmarkStart w:id="57" w:name="h.ij6aq1dti3jf" w:colFirst="0" w:colLast="0"/>
-      <w:bookmarkStart w:id="58" w:name="_Toc403321526"/>
-      <w:bookmarkEnd w:id="57"/>
+      <w:bookmarkStart w:id="56" w:name="h.ij6aq1dti3jf" w:colFirst="0" w:colLast="0"/>
+      <w:bookmarkStart w:id="57" w:name="_Toc403321526"/>
+      <w:bookmarkEnd w:id="56"/>
       <w:r>
         <w:rPr>
           <w:rFonts w:asciiTheme="minorHAnsi" w:hAnsiTheme="minorHAnsi"/>
@@ -12430,7 +12426,7 @@
         </w:rPr>
         <w:t>Riesgos</w:t>
       </w:r>
-      <w:bookmarkEnd w:id="58"/>
+      <w:bookmarkEnd w:id="57"/>
     </w:p>
     <w:p>
       <w:pPr>
@@ -12862,38 +12858,38 @@
           <w:lang w:val="es-AR"/>
         </w:rPr>
       </w:pPr>
-      <w:bookmarkStart w:id="59" w:name="h.dtw9itb8dz1" w:colFirst="0" w:colLast="0"/>
+      <w:bookmarkStart w:id="58" w:name="h.dtw9itb8dz1" w:colFirst="0" w:colLast="0"/>
+      <w:bookmarkEnd w:id="58"/>
+    </w:p>
+    <w:p>
+      <w:pPr>
+        <w:spacing w:line="20" w:lineRule="atLeast"/>
+        <w:jc w:val="both"/>
+        <w:rPr>
+          <w:rFonts w:asciiTheme="minorHAnsi" w:hAnsiTheme="minorHAnsi"/>
+          <w:lang w:val="es-AR"/>
+        </w:rPr>
+      </w:pPr>
+      <w:r>
+        <w:rPr>
+          <w:rFonts w:asciiTheme="minorHAnsi" w:hAnsiTheme="minorHAnsi"/>
+          <w:lang w:val="es-AR"/>
+        </w:rPr>
+        <w:br w:type="page"/>
+      </w:r>
+    </w:p>
+    <w:p>
+      <w:pPr>
+        <w:pStyle w:val="NoSpacing"/>
+        <w:spacing w:line="20" w:lineRule="atLeast"/>
+        <w:jc w:val="both"/>
+        <w:rPr>
+          <w:rFonts w:asciiTheme="minorHAnsi" w:hAnsiTheme="minorHAnsi"/>
+          <w:lang w:val="es-AR"/>
+        </w:rPr>
+      </w:pPr>
+      <w:bookmarkStart w:id="59" w:name="h.lzc3gwoniu3" w:colFirst="0" w:colLast="0"/>
       <w:bookmarkEnd w:id="59"/>
-    </w:p>
-    <w:p>
-      <w:pPr>
-        <w:spacing w:line="20" w:lineRule="atLeast"/>
-        <w:jc w:val="both"/>
-        <w:rPr>
-          <w:rFonts w:asciiTheme="minorHAnsi" w:hAnsiTheme="minorHAnsi"/>
-          <w:lang w:val="es-AR"/>
-        </w:rPr>
-      </w:pPr>
-      <w:r>
-        <w:rPr>
-          <w:rFonts w:asciiTheme="minorHAnsi" w:hAnsiTheme="minorHAnsi"/>
-          <w:lang w:val="es-AR"/>
-        </w:rPr>
-        <w:br w:type="page"/>
-      </w:r>
-    </w:p>
-    <w:p>
-      <w:pPr>
-        <w:pStyle w:val="NoSpacing"/>
-        <w:spacing w:line="20" w:lineRule="atLeast"/>
-        <w:jc w:val="both"/>
-        <w:rPr>
-          <w:rFonts w:asciiTheme="minorHAnsi" w:hAnsiTheme="minorHAnsi"/>
-          <w:lang w:val="es-AR"/>
-        </w:rPr>
-      </w:pPr>
-      <w:bookmarkStart w:id="60" w:name="h.lzc3gwoniu3" w:colFirst="0" w:colLast="0"/>
-      <w:bookmarkEnd w:id="60"/>
     </w:p>
     <w:p>
       <w:pPr>
@@ -12906,9 +12902,9 @@
           <w:lang w:val="es-AR"/>
         </w:rPr>
       </w:pPr>
-      <w:bookmarkStart w:id="61" w:name="h.pm8nuj1wi1z8" w:colFirst="0" w:colLast="0"/>
-      <w:bookmarkStart w:id="62" w:name="_Toc403321527"/>
-      <w:bookmarkEnd w:id="61"/>
+      <w:bookmarkStart w:id="60" w:name="h.pm8nuj1wi1z8" w:colFirst="0" w:colLast="0"/>
+      <w:bookmarkStart w:id="61" w:name="_Toc403321527"/>
+      <w:bookmarkEnd w:id="60"/>
       <w:r>
         <w:rPr>
           <w:rFonts w:asciiTheme="minorHAnsi" w:hAnsiTheme="minorHAnsi"/>
@@ -12920,7 +12916,7 @@
         </w:rPr>
         <w:t>Casos reales</w:t>
       </w:r>
-      <w:bookmarkEnd w:id="62"/>
+      <w:bookmarkEnd w:id="61"/>
     </w:p>
     <w:p>
       <w:pPr>
@@ -12943,123 +12939,132 @@
           <w:lang w:val="es-AR"/>
         </w:rPr>
       </w:pPr>
-      <w:bookmarkStart w:id="63" w:name="h.mvq4wsec4xit" w:colFirst="0" w:colLast="0"/>
-      <w:bookmarkStart w:id="64" w:name="_Toc403321528"/>
+      <w:bookmarkStart w:id="62" w:name="h.mvq4wsec4xit" w:colFirst="0" w:colLast="0"/>
+      <w:bookmarkStart w:id="63" w:name="_Toc403321528"/>
+      <w:bookmarkEnd w:id="62"/>
+      <w:r>
+        <w:rPr>
+          <w:rFonts w:asciiTheme="minorHAnsi" w:hAnsiTheme="minorHAnsi"/>
+          <w:lang w:val="es-AR"/>
+        </w:rPr>
+        <w:t>Empresas relacionadas con la salud</w:t>
+      </w:r>
       <w:bookmarkEnd w:id="63"/>
-      <w:r>
-        <w:rPr>
-          <w:rFonts w:asciiTheme="minorHAnsi" w:hAnsiTheme="minorHAnsi"/>
-          <w:lang w:val="es-AR"/>
-        </w:rPr>
-        <w:t>Empresas relacionadas con la salud</w:t>
-      </w:r>
+    </w:p>
+    <w:p>
+      <w:pPr>
+        <w:spacing w:line="20" w:lineRule="atLeast"/>
+        <w:jc w:val="both"/>
+        <w:rPr>
+          <w:rFonts w:asciiTheme="minorHAnsi" w:hAnsiTheme="minorHAnsi"/>
+          <w:lang w:val="es-AR"/>
+        </w:rPr>
+      </w:pPr>
+    </w:p>
+    <w:p>
+      <w:pPr>
+        <w:spacing w:line="20" w:lineRule="atLeast"/>
+        <w:jc w:val="both"/>
+        <w:rPr>
+          <w:rFonts w:asciiTheme="minorHAnsi" w:hAnsiTheme="minorHAnsi"/>
+          <w:lang w:val="es-AR"/>
+        </w:rPr>
+      </w:pPr>
+      <w:r>
+        <w:rPr>
+          <w:rFonts w:asciiTheme="minorHAnsi" w:hAnsiTheme="minorHAnsi"/>
+          <w:lang w:val="es-AR"/>
+        </w:rPr>
+        <w:t>En el año 1996 se promulgó en Estados Unidos la ley HIPAA (</w:t>
+      </w:r>
+      <w:proofErr w:type="spellStart"/>
+      <w:r>
+        <w:rPr>
+          <w:rFonts w:asciiTheme="minorHAnsi" w:hAnsiTheme="minorHAnsi"/>
+          <w:lang w:val="es-AR"/>
+        </w:rPr>
+        <w:t>Health</w:t>
+      </w:r>
+      <w:proofErr w:type="spellEnd"/>
+      <w:r>
+        <w:rPr>
+          <w:rFonts w:asciiTheme="minorHAnsi" w:hAnsiTheme="minorHAnsi"/>
+          <w:lang w:val="es-AR"/>
+        </w:rPr>
+        <w:t xml:space="preserve"> </w:t>
+      </w:r>
+      <w:proofErr w:type="spellStart"/>
+      <w:r>
+        <w:rPr>
+          <w:rFonts w:asciiTheme="minorHAnsi" w:hAnsiTheme="minorHAnsi"/>
+          <w:lang w:val="es-AR"/>
+        </w:rPr>
+        <w:t>Insurance</w:t>
+      </w:r>
+      <w:proofErr w:type="spellEnd"/>
+      <w:r>
+        <w:rPr>
+          <w:rFonts w:asciiTheme="minorHAnsi" w:hAnsiTheme="minorHAnsi"/>
+          <w:lang w:val="es-AR"/>
+        </w:rPr>
+        <w:t xml:space="preserve"> </w:t>
+      </w:r>
+      <w:proofErr w:type="spellStart"/>
+      <w:r>
+        <w:rPr>
+          <w:rFonts w:asciiTheme="minorHAnsi" w:hAnsiTheme="minorHAnsi"/>
+          <w:lang w:val="es-AR"/>
+        </w:rPr>
+        <w:t>Portability</w:t>
+      </w:r>
+      <w:proofErr w:type="spellEnd"/>
+      <w:r>
+        <w:rPr>
+          <w:rFonts w:asciiTheme="minorHAnsi" w:hAnsiTheme="minorHAnsi"/>
+          <w:lang w:val="es-AR"/>
+        </w:rPr>
+        <w:t xml:space="preserve"> and </w:t>
+      </w:r>
+      <w:proofErr w:type="spellStart"/>
+      <w:r>
+        <w:rPr>
+          <w:rFonts w:asciiTheme="minorHAnsi" w:hAnsiTheme="minorHAnsi"/>
+          <w:lang w:val="es-AR"/>
+        </w:rPr>
+        <w:t>Accountability</w:t>
+      </w:r>
+      <w:proofErr w:type="spellEnd"/>
+      <w:r>
+        <w:rPr>
+          <w:rFonts w:asciiTheme="minorHAnsi" w:hAnsiTheme="minorHAnsi"/>
+          <w:lang w:val="es-AR"/>
+        </w:rPr>
+        <w:t xml:space="preserve"> </w:t>
+      </w:r>
+      <w:proofErr w:type="spellStart"/>
+      <w:r>
+        <w:rPr>
+          <w:rFonts w:asciiTheme="minorHAnsi" w:hAnsiTheme="minorHAnsi"/>
+          <w:lang w:val="es-AR"/>
+        </w:rPr>
+        <w:t>Act</w:t>
+      </w:r>
+      <w:proofErr w:type="spellEnd"/>
+      <w:r>
+        <w:rPr>
+          <w:rFonts w:asciiTheme="minorHAnsi" w:hAnsiTheme="minorHAnsi"/>
+          <w:lang w:val="es-AR"/>
+        </w:rPr>
+        <w:t>), cuyo objetivo es asegurar la privacidad de los pacientes y l</w:t>
+      </w:r>
+      <w:bookmarkStart w:id="64" w:name="_GoBack"/>
       <w:bookmarkEnd w:id="64"/>
-    </w:p>
-    <w:p>
-      <w:pPr>
-        <w:spacing w:line="20" w:lineRule="atLeast"/>
-        <w:jc w:val="both"/>
-        <w:rPr>
-          <w:rFonts w:asciiTheme="minorHAnsi" w:hAnsiTheme="minorHAnsi"/>
-          <w:lang w:val="es-AR"/>
-        </w:rPr>
-      </w:pPr>
-    </w:p>
-    <w:p>
-      <w:pPr>
-        <w:spacing w:line="20" w:lineRule="atLeast"/>
-        <w:jc w:val="both"/>
-        <w:rPr>
-          <w:rFonts w:asciiTheme="minorHAnsi" w:hAnsiTheme="minorHAnsi"/>
-          <w:lang w:val="es-AR"/>
-        </w:rPr>
-      </w:pPr>
-      <w:r>
-        <w:rPr>
-          <w:rFonts w:asciiTheme="minorHAnsi" w:hAnsiTheme="minorHAnsi"/>
-          <w:lang w:val="es-AR"/>
-        </w:rPr>
-        <w:t>En el año 1996 se promulgó en Estados Unidos la ley HIPAA (</w:t>
-      </w:r>
-      <w:proofErr w:type="spellStart"/>
-      <w:r>
-        <w:rPr>
-          <w:rFonts w:asciiTheme="minorHAnsi" w:hAnsiTheme="minorHAnsi"/>
-          <w:lang w:val="es-AR"/>
-        </w:rPr>
-        <w:t>Health</w:t>
-      </w:r>
-      <w:proofErr w:type="spellEnd"/>
-      <w:r>
-        <w:rPr>
-          <w:rFonts w:asciiTheme="minorHAnsi" w:hAnsiTheme="minorHAnsi"/>
-          <w:lang w:val="es-AR"/>
-        </w:rPr>
-        <w:t xml:space="preserve"> </w:t>
-      </w:r>
-      <w:proofErr w:type="spellStart"/>
-      <w:r>
-        <w:rPr>
-          <w:rFonts w:asciiTheme="minorHAnsi" w:hAnsiTheme="minorHAnsi"/>
-          <w:lang w:val="es-AR"/>
-        </w:rPr>
-        <w:t>Insurance</w:t>
-      </w:r>
-      <w:proofErr w:type="spellEnd"/>
-      <w:r>
-        <w:rPr>
-          <w:rFonts w:asciiTheme="minorHAnsi" w:hAnsiTheme="minorHAnsi"/>
-          <w:lang w:val="es-AR"/>
-        </w:rPr>
-        <w:t xml:space="preserve"> </w:t>
-      </w:r>
-      <w:proofErr w:type="spellStart"/>
-      <w:r>
-        <w:rPr>
-          <w:rFonts w:asciiTheme="minorHAnsi" w:hAnsiTheme="minorHAnsi"/>
-          <w:lang w:val="es-AR"/>
-        </w:rPr>
-        <w:t>Portability</w:t>
-      </w:r>
-      <w:proofErr w:type="spellEnd"/>
-      <w:r>
-        <w:rPr>
-          <w:rFonts w:asciiTheme="minorHAnsi" w:hAnsiTheme="minorHAnsi"/>
-          <w:lang w:val="es-AR"/>
-        </w:rPr>
-        <w:t xml:space="preserve"> and </w:t>
-      </w:r>
-      <w:proofErr w:type="spellStart"/>
-      <w:r>
-        <w:rPr>
-          <w:rFonts w:asciiTheme="minorHAnsi" w:hAnsiTheme="minorHAnsi"/>
-          <w:lang w:val="es-AR"/>
-        </w:rPr>
-        <w:t>Accountability</w:t>
-      </w:r>
-      <w:proofErr w:type="spellEnd"/>
-      <w:r>
-        <w:rPr>
-          <w:rFonts w:asciiTheme="minorHAnsi" w:hAnsiTheme="minorHAnsi"/>
-          <w:lang w:val="es-AR"/>
-        </w:rPr>
-        <w:t xml:space="preserve"> </w:t>
-      </w:r>
-      <w:proofErr w:type="spellStart"/>
-      <w:r>
-        <w:rPr>
-          <w:rFonts w:asciiTheme="minorHAnsi" w:hAnsiTheme="minorHAnsi"/>
-          <w:lang w:val="es-AR"/>
-        </w:rPr>
-        <w:t>Act</w:t>
-      </w:r>
-      <w:proofErr w:type="spellEnd"/>
-      <w:r>
-        <w:rPr>
-          <w:rFonts w:asciiTheme="minorHAnsi" w:hAnsiTheme="minorHAnsi"/>
-          <w:lang w:val="es-AR"/>
-        </w:rPr>
-        <w:t>), cuyo objetivo es asegurar la privacidad de los pacientes y la seguridad de la información relacionada a ellos</w:t>
+      <w:r>
+        <w:rPr>
+          <w:rFonts w:asciiTheme="minorHAnsi" w:hAnsiTheme="minorHAnsi"/>
+          <w:lang w:val="es-AR"/>
+        </w:rPr>
+        <w:t>a seguridad de la información relacionada a ellos</w:t>
       </w:r>
       <w:r>
         <w:rPr>
@@ -13582,7 +13587,7 @@
         <w:rFonts w:ascii="Segoe UI" w:hAnsi="Segoe UI" w:cs="Segoe UI"/>
         <w:noProof/>
       </w:rPr>
-      <w:t>18</w:t>
+      <w:t>9</w:t>
     </w:r>
     <w:r>
       <w:rPr>
@@ -14390,13 +14395,7 @@
         <w:rPr>
           <w:sz w:val="20"/>
         </w:rPr>
-        <w:t>.</w:t>
-      </w:r>
-      <w:r>
-        <w:rPr>
-          <w:sz w:val="20"/>
-        </w:rPr>
-        <w:t xml:space="preserve"> </w:t>
+        <w:t xml:space="preserve">. </w:t>
       </w:r>
       <w:hyperlink r:id="rId9">
         <w:r>
@@ -14512,13 +14511,7 @@
         <w:rPr>
           <w:sz w:val="20"/>
         </w:rPr>
-        <w:t xml:space="preserve">. </w:t>
-      </w:r>
-      <w:r>
-        <w:rPr>
-          <w:sz w:val="20"/>
-        </w:rPr>
-        <w:t xml:space="preserve"> </w:t>
+        <w:t xml:space="preserve">.  </w:t>
       </w:r>
       <w:hyperlink r:id="rId10" w:history="1">
         <w:r>
@@ -14526,21 +14519,7 @@
             <w:rStyle w:val="Hyperlink"/>
             <w:sz w:val="20"/>
           </w:rPr>
-          <w:t>http://redyseguridad.fi-p.unam.mx/proyectos/criptografia/criptografia/index.php/1-panorama-general/12-historia-de-la-criptografia?show</w:t>
-        </w:r>
-        <w:r>
-          <w:rPr>
-            <w:rStyle w:val="Hyperlink"/>
-            <w:sz w:val="20"/>
-          </w:rPr>
-          <w:t>a</w:t>
-        </w:r>
-        <w:r>
-          <w:rPr>
-            <w:rStyle w:val="Hyperlink"/>
-            <w:sz w:val="20"/>
-          </w:rPr>
-          <w:t>ll=&amp;start=2</w:t>
+          <w:t>http://redyseguridad.fi-p.unam.mx/proyectos/criptografia/criptografia/index.php/1-panorama-general/12-historia-de-la-criptografia?showall=&amp;start=2</w:t>
         </w:r>
       </w:hyperlink>
     </w:p>
@@ -18233,7 +18212,7 @@
 </file>
 
 <file path=customXml/itemProps1.xml><?xml version="1.0" encoding="utf-8"?>
-<ds:datastoreItem xmlns:ds="http://schemas.openxmlformats.org/officeDocument/2006/customXml" ds:itemID="{DC043232-45A5-44BE-9117-EA2DEA06367E}">
+<ds:datastoreItem xmlns:ds="http://schemas.openxmlformats.org/officeDocument/2006/customXml" ds:itemID="{1DE567EC-717F-4B5F-917D-E913B38F971A}">
   <ds:schemaRefs>
     <ds:schemaRef ds:uri="http://schemas.openxmlformats.org/officeDocument/2006/bibliography"/>
   </ds:schemaRefs>

</xml_diff>

<commit_message>
Agrego puente entre fuga de informacion y destruccion de la misma
Agrego mas casos reales al siglo XXI
</commit_message>
<xml_diff>
--- a/TP implantación de sistemas.docx
+++ b/TP implantación de sistemas.docx
@@ -1500,112 +1500,65 @@
             </w:rPr>
             <w:fldChar w:fldCharType="separate"/>
           </w:r>
-          <w:bookmarkStart w:id="0" w:name="_GoBack"/>
-          <w:bookmarkEnd w:id="0"/>
-          <w:r>
-            <w:rPr>
-              <w:rStyle w:val="Hyperlink"/>
-              <w:noProof/>
-            </w:rPr>
-            <w:fldChar w:fldCharType="begin"/>
-          </w:r>
-          <w:r>
-            <w:rPr>
-              <w:rStyle w:val="Hyperlink"/>
-              <w:noProof/>
-            </w:rPr>
-            <w:instrText xml:space="preserve"> </w:instrText>
-          </w:r>
-          <w:r>
-            <w:rPr>
-              <w:noProof/>
-            </w:rPr>
-            <w:instrText>HYPERLINK \l "_Toc403924463"</w:instrText>
-          </w:r>
-          <w:r>
-            <w:rPr>
-              <w:rStyle w:val="Hyperlink"/>
-              <w:noProof/>
-            </w:rPr>
-            <w:instrText xml:space="preserve"> </w:instrText>
-          </w:r>
-          <w:r>
-            <w:rPr>
-              <w:rStyle w:val="Hyperlink"/>
-              <w:noProof/>
-            </w:rPr>
-          </w:r>
-          <w:r>
-            <w:rPr>
-              <w:rStyle w:val="Hyperlink"/>
-              <w:noProof/>
-            </w:rPr>
-            <w:fldChar w:fldCharType="separate"/>
-          </w:r>
-          <w:r>
-            <w:rPr>
-              <w:rStyle w:val="Hyperlink"/>
-              <w:b/>
-              <w:noProof/>
-              <w:lang w:val="es-AR"/>
-            </w:rPr>
-            <w:t>Enunciado</w:t>
-          </w:r>
-          <w:r>
-            <w:rPr>
-              <w:noProof/>
-              <w:webHidden/>
-            </w:rPr>
-            <w:tab/>
-          </w:r>
-          <w:r>
-            <w:rPr>
-              <w:noProof/>
-              <w:webHidden/>
-            </w:rPr>
-            <w:fldChar w:fldCharType="begin"/>
-          </w:r>
-          <w:r>
-            <w:rPr>
-              <w:noProof/>
-              <w:webHidden/>
-            </w:rPr>
-            <w:instrText xml:space="preserve"> PAGEREF _Toc403924463 \h </w:instrText>
-          </w:r>
-          <w:r>
-            <w:rPr>
-              <w:noProof/>
-              <w:webHidden/>
-            </w:rPr>
-          </w:r>
-          <w:r>
-            <w:rPr>
-              <w:noProof/>
-              <w:webHidden/>
-            </w:rPr>
-            <w:fldChar w:fldCharType="separate"/>
-          </w:r>
-          <w:r>
-            <w:rPr>
-              <w:noProof/>
-              <w:webHidden/>
-            </w:rPr>
-            <w:t>3</w:t>
-          </w:r>
-          <w:r>
-            <w:rPr>
-              <w:noProof/>
-              <w:webHidden/>
-            </w:rPr>
-            <w:fldChar w:fldCharType="end"/>
-          </w:r>
-          <w:r>
-            <w:rPr>
-              <w:rStyle w:val="Hyperlink"/>
-              <w:noProof/>
-            </w:rPr>
-            <w:fldChar w:fldCharType="end"/>
-          </w:r>
+          <w:hyperlink w:anchor="_Toc403924463" w:history="1">
+            <w:r>
+              <w:rPr>
+                <w:rStyle w:val="Hyperlink"/>
+                <w:b/>
+                <w:noProof/>
+                <w:lang w:val="es-AR"/>
+              </w:rPr>
+              <w:t>Enunciado</w:t>
+            </w:r>
+            <w:r>
+              <w:rPr>
+                <w:noProof/>
+                <w:webHidden/>
+              </w:rPr>
+              <w:tab/>
+            </w:r>
+            <w:r>
+              <w:rPr>
+                <w:noProof/>
+                <w:webHidden/>
+              </w:rPr>
+              <w:fldChar w:fldCharType="begin"/>
+            </w:r>
+            <w:r>
+              <w:rPr>
+                <w:noProof/>
+                <w:webHidden/>
+              </w:rPr>
+              <w:instrText xml:space="preserve"> PAGEREF _Toc403924463 \h </w:instrText>
+            </w:r>
+            <w:r>
+              <w:rPr>
+                <w:noProof/>
+                <w:webHidden/>
+              </w:rPr>
+            </w:r>
+            <w:r>
+              <w:rPr>
+                <w:noProof/>
+                <w:webHidden/>
+              </w:rPr>
+              <w:fldChar w:fldCharType="separate"/>
+            </w:r>
+            <w:r>
+              <w:rPr>
+                <w:noProof/>
+                <w:webHidden/>
+              </w:rPr>
+              <w:t>3</w:t>
+            </w:r>
+            <w:r>
+              <w:rPr>
+                <w:noProof/>
+                <w:webHidden/>
+              </w:rPr>
+              <w:fldChar w:fldCharType="end"/>
+            </w:r>
+          </w:hyperlink>
         </w:p>
         <w:p>
           <w:pPr>
@@ -3873,9 +3826,9 @@
           <w:lang w:val="es-AR"/>
         </w:rPr>
       </w:pPr>
-      <w:bookmarkStart w:id="1" w:name="h.bzsm9abn5w76" w:colFirst="0" w:colLast="0"/>
-      <w:bookmarkStart w:id="2" w:name="_Toc403924463"/>
-      <w:bookmarkEnd w:id="1"/>
+      <w:bookmarkStart w:id="0" w:name="h.bzsm9abn5w76" w:colFirst="0" w:colLast="0"/>
+      <w:bookmarkStart w:id="1" w:name="_Toc403924463"/>
+      <w:bookmarkEnd w:id="0"/>
       <w:r>
         <w:rPr>
           <w:rFonts w:asciiTheme="minorHAnsi" w:hAnsiTheme="minorHAnsi"/>
@@ -3885,7 +3838,7 @@
         </w:rPr>
         <w:t>Enunciado</w:t>
       </w:r>
-      <w:bookmarkEnd w:id="2"/>
+      <w:bookmarkEnd w:id="1"/>
     </w:p>
     <w:p>
       <w:pPr>
@@ -3908,9 +3861,9 @@
           <w:lang w:val="es-AR"/>
         </w:rPr>
       </w:pPr>
-      <w:bookmarkStart w:id="3" w:name="h.lbcwcyt7bzhd" w:colFirst="0" w:colLast="0"/>
-      <w:bookmarkStart w:id="4" w:name="_Toc403924464"/>
-      <w:bookmarkEnd w:id="3"/>
+      <w:bookmarkStart w:id="2" w:name="h.lbcwcyt7bzhd" w:colFirst="0" w:colLast="0"/>
+      <w:bookmarkStart w:id="3" w:name="_Toc403924464"/>
+      <w:bookmarkEnd w:id="2"/>
       <w:r>
         <w:rPr>
           <w:rFonts w:asciiTheme="minorHAnsi" w:hAnsiTheme="minorHAnsi"/>
@@ -3922,7 +3875,7 @@
         </w:rPr>
         <w:t>Enunciado particular</w:t>
       </w:r>
-      <w:bookmarkEnd w:id="4"/>
+      <w:bookmarkEnd w:id="3"/>
     </w:p>
     <w:p>
       <w:pPr>
@@ -4060,9 +4013,9 @@
           <w:lang w:val="es-AR"/>
         </w:rPr>
       </w:pPr>
-      <w:bookmarkStart w:id="5" w:name="h.hjwrc1z22h2b" w:colFirst="0" w:colLast="0"/>
-      <w:bookmarkStart w:id="6" w:name="_Toc403924465"/>
-      <w:bookmarkEnd w:id="5"/>
+      <w:bookmarkStart w:id="4" w:name="h.hjwrc1z22h2b" w:colFirst="0" w:colLast="0"/>
+      <w:bookmarkStart w:id="5" w:name="_Toc403924465"/>
+      <w:bookmarkEnd w:id="4"/>
       <w:r>
         <w:rPr>
           <w:rFonts w:asciiTheme="minorHAnsi" w:hAnsiTheme="minorHAnsi"/>
@@ -4074,7 +4027,7 @@
         </w:rPr>
         <w:t>Enunciado general</w:t>
       </w:r>
-      <w:bookmarkEnd w:id="6"/>
+      <w:bookmarkEnd w:id="5"/>
     </w:p>
     <w:p>
       <w:pPr>
@@ -4505,9 +4458,9 @@
           <w:lang w:val="es-AR"/>
         </w:rPr>
       </w:pPr>
-      <w:bookmarkStart w:id="7" w:name="h.o6h0fhm3hlo9" w:colFirst="0" w:colLast="0"/>
-      <w:bookmarkStart w:id="8" w:name="_Toc403924466"/>
-      <w:bookmarkEnd w:id="7"/>
+      <w:bookmarkStart w:id="6" w:name="h.o6h0fhm3hlo9" w:colFirst="0" w:colLast="0"/>
+      <w:bookmarkStart w:id="7" w:name="_Toc403924466"/>
+      <w:bookmarkEnd w:id="6"/>
       <w:r>
         <w:rPr>
           <w:rFonts w:asciiTheme="minorHAnsi" w:hAnsiTheme="minorHAnsi"/>
@@ -4517,7 +4470,7 @@
         </w:rPr>
         <w:t>Introducción</w:t>
       </w:r>
-      <w:bookmarkEnd w:id="8"/>
+      <w:bookmarkEnd w:id="7"/>
     </w:p>
     <w:p>
       <w:pPr>
@@ -4540,9 +4493,9 @@
           <w:lang w:val="es-AR"/>
         </w:rPr>
       </w:pPr>
-      <w:bookmarkStart w:id="9" w:name="h.wt2pqc5vwmrr" w:colFirst="0" w:colLast="0"/>
-      <w:bookmarkStart w:id="10" w:name="_Toc403924467"/>
-      <w:bookmarkEnd w:id="9"/>
+      <w:bookmarkStart w:id="8" w:name="h.wt2pqc5vwmrr" w:colFirst="0" w:colLast="0"/>
+      <w:bookmarkStart w:id="9" w:name="_Toc403924467"/>
+      <w:bookmarkEnd w:id="8"/>
       <w:r>
         <w:rPr>
           <w:rFonts w:asciiTheme="minorHAnsi" w:hAnsiTheme="minorHAnsi"/>
@@ -4554,7 +4507,7 @@
         </w:rPr>
         <w:t>El activo más valioso de las organizaciones</w:t>
       </w:r>
-      <w:bookmarkEnd w:id="10"/>
+      <w:bookmarkEnd w:id="9"/>
     </w:p>
     <w:p>
       <w:pPr>
@@ -4748,9 +4701,9 @@
           <w:lang w:val="es-AR"/>
         </w:rPr>
       </w:pPr>
-      <w:bookmarkStart w:id="11" w:name="h.gckqp4dg0j1n" w:colFirst="0" w:colLast="0"/>
-      <w:bookmarkStart w:id="12" w:name="_Toc403924468"/>
-      <w:bookmarkEnd w:id="11"/>
+      <w:bookmarkStart w:id="10" w:name="h.gckqp4dg0j1n" w:colFirst="0" w:colLast="0"/>
+      <w:bookmarkStart w:id="11" w:name="_Toc403924468"/>
+      <w:bookmarkEnd w:id="10"/>
       <w:r>
         <w:rPr>
           <w:rFonts w:asciiTheme="minorHAnsi" w:hAnsiTheme="minorHAnsi"/>
@@ -4762,7 +4715,7 @@
         </w:rPr>
         <w:t>La fuga de información</w:t>
       </w:r>
-      <w:bookmarkEnd w:id="12"/>
+      <w:bookmarkEnd w:id="11"/>
     </w:p>
     <w:p>
       <w:pPr>
@@ -5104,15 +5057,7 @@
           <w:lang w:val="es-AR"/>
         </w:rPr>
         <w:lastRenderedPageBreak/>
-        <w:t xml:space="preserve">almacenada. Para ello, se debe categorizar la información (por ejemplo, memorandums, presentaciones, listados de salarios, minutas de reuniones estratégicas) y luego asociar un tipo de </w:t>
-      </w:r>
-      <w:r>
-        <w:rPr>
-          <w:rFonts w:asciiTheme="minorHAnsi" w:hAnsiTheme="minorHAnsi"/>
-          <w:b/>
-          <w:lang w:val="es-AR"/>
-        </w:rPr>
-        <w:t>mecanismo para deshacerse de esa información</w:t>
+        <w:t>almacenada. Para ello, se debe categorizar la información (por ejemplo, memorandums, presentaciones, listados de salarios, minutas de reuniones estratégicas)</w:t>
       </w:r>
       <w:r>
         <w:rPr>
@@ -5120,6 +5065,261 @@
           <w:lang w:val="es-AR"/>
         </w:rPr>
         <w:t>.</w:t>
+      </w:r>
+    </w:p>
+    <w:p>
+      <w:pPr>
+        <w:spacing w:line="20" w:lineRule="atLeast"/>
+        <w:jc w:val="both"/>
+        <w:rPr>
+          <w:rFonts w:asciiTheme="minorHAnsi" w:hAnsiTheme="minorHAnsi"/>
+          <w:lang w:val="es-AR"/>
+        </w:rPr>
+      </w:pPr>
+    </w:p>
+    <w:p>
+      <w:pPr>
+        <w:spacing w:line="20" w:lineRule="atLeast"/>
+        <w:jc w:val="both"/>
+        <w:rPr>
+          <w:rFonts w:asciiTheme="minorHAnsi" w:hAnsiTheme="minorHAnsi"/>
+          <w:i/>
+          <w:sz w:val="28"/>
+          <w:szCs w:val="28"/>
+          <w:u w:val="single"/>
+          <w:lang w:val="es-AR"/>
+        </w:rPr>
+      </w:pPr>
+      <w:r>
+        <w:rPr>
+          <w:rFonts w:asciiTheme="minorHAnsi" w:hAnsiTheme="minorHAnsi"/>
+          <w:i/>
+          <w:sz w:val="28"/>
+          <w:szCs w:val="28"/>
+          <w:u w:val="single"/>
+          <w:lang w:val="es-AR"/>
+        </w:rPr>
+        <w:t>La pérdida de valor de la información</w:t>
+      </w:r>
+    </w:p>
+    <w:p>
+      <w:pPr>
+        <w:spacing w:line="20" w:lineRule="atLeast"/>
+        <w:jc w:val="both"/>
+        <w:rPr>
+          <w:rFonts w:asciiTheme="minorHAnsi" w:hAnsiTheme="minorHAnsi"/>
+          <w:lang w:val="es-AR"/>
+        </w:rPr>
+      </w:pPr>
+      <w:r>
+        <w:rPr>
+          <w:rFonts w:asciiTheme="minorHAnsi" w:hAnsiTheme="minorHAnsi"/>
+          <w:lang w:val="es-AR"/>
+        </w:rPr>
+        <w:t>El</w:t>
+      </w:r>
+      <w:r>
+        <w:rPr>
+          <w:rFonts w:asciiTheme="minorHAnsi" w:hAnsiTheme="minorHAnsi"/>
+          <w:lang w:val="es-AR"/>
+        </w:rPr>
+        <w:t xml:space="preserve"> tiempo es uno de los calificadores más importantes para una pieza de informa</w:t>
+      </w:r>
+      <w:r>
+        <w:rPr>
+          <w:rFonts w:asciiTheme="minorHAnsi" w:hAnsiTheme="minorHAnsi"/>
+          <w:lang w:val="es-AR"/>
+        </w:rPr>
+        <w:t>ción. Saber cuándo sucedió, cuán</w:t>
+      </w:r>
+      <w:r>
+        <w:rPr>
+          <w:rFonts w:asciiTheme="minorHAnsi" w:hAnsiTheme="minorHAnsi"/>
+          <w:lang w:val="es-AR"/>
+        </w:rPr>
+        <w:t xml:space="preserve">do fue escrita, hace cuánto tiempo, qué tan recientemente, a la </w:t>
+      </w:r>
+      <w:r>
+        <w:rPr>
+          <w:rFonts w:asciiTheme="minorHAnsi" w:hAnsiTheme="minorHAnsi"/>
+          <w:lang w:val="es-AR"/>
+        </w:rPr>
+        <w:t>qué</w:t>
+      </w:r>
+      <w:r>
+        <w:rPr>
+          <w:rFonts w:asciiTheme="minorHAnsi" w:hAnsiTheme="minorHAnsi"/>
+          <w:lang w:val="es-AR"/>
+        </w:rPr>
+        <w:t xml:space="preserve"> fecha se refiere la información y si es obsoleta, oportuna, atemporal y así sucesivamente es esencial para ser capaz de evaluar con precisión lo valioso, útil o importante </w:t>
+      </w:r>
+      <w:r>
+        <w:rPr>
+          <w:rFonts w:asciiTheme="minorHAnsi" w:hAnsiTheme="minorHAnsi"/>
+          <w:lang w:val="es-AR"/>
+        </w:rPr>
+        <w:t>que es esa pieza de información.</w:t>
+      </w:r>
+    </w:p>
+    <w:p>
+      <w:pPr>
+        <w:spacing w:line="20" w:lineRule="atLeast"/>
+        <w:jc w:val="both"/>
+        <w:rPr>
+          <w:rFonts w:asciiTheme="minorHAnsi" w:hAnsiTheme="minorHAnsi"/>
+          <w:lang w:val="es-AR"/>
+        </w:rPr>
+      </w:pPr>
+    </w:p>
+    <w:p>
+      <w:pPr>
+        <w:spacing w:line="20" w:lineRule="atLeast"/>
+        <w:jc w:val="both"/>
+        <w:rPr>
+          <w:rFonts w:asciiTheme="minorHAnsi" w:hAnsiTheme="minorHAnsi"/>
+          <w:lang w:val="es-AR"/>
+        </w:rPr>
+      </w:pPr>
+      <w:r>
+        <w:rPr>
+          <w:rFonts w:asciiTheme="minorHAnsi" w:hAnsiTheme="minorHAnsi"/>
+          <w:lang w:val="es-AR"/>
+        </w:rPr>
+        <w:t xml:space="preserve">Pero hay también otro efecto del tiempo en la información, y es que la información "oportuna" o "en tiempo real" tiende a perder su valor con el tiempo, mientras que (potencialmente más importantes) piezas atemporales de la información no pueden en realidad ser valorados cuando se produce pero </w:t>
+      </w:r>
+      <w:r>
+        <w:rPr>
+          <w:rFonts w:asciiTheme="minorHAnsi" w:hAnsiTheme="minorHAnsi"/>
+          <w:lang w:val="es-AR"/>
+        </w:rPr>
+        <w:t>crecen</w:t>
+      </w:r>
+      <w:r>
+        <w:rPr>
+          <w:rFonts w:asciiTheme="minorHAnsi" w:hAnsiTheme="minorHAnsi"/>
+          <w:lang w:val="es-AR"/>
+        </w:rPr>
+        <w:t xml:space="preserve"> en valor con el tiempo.</w:t>
+      </w:r>
+    </w:p>
+    <w:p>
+      <w:pPr>
+        <w:spacing w:line="20" w:lineRule="atLeast"/>
+        <w:jc w:val="both"/>
+        <w:rPr>
+          <w:rFonts w:asciiTheme="minorHAnsi" w:hAnsiTheme="minorHAnsi"/>
+          <w:lang w:val="es-AR"/>
+        </w:rPr>
+      </w:pPr>
+    </w:p>
+    <w:p>
+      <w:pPr>
+        <w:spacing w:line="20" w:lineRule="atLeast"/>
+        <w:jc w:val="both"/>
+        <w:rPr>
+          <w:rFonts w:asciiTheme="minorHAnsi" w:hAnsiTheme="minorHAnsi"/>
+          <w:lang w:val="es-AR"/>
+        </w:rPr>
+      </w:pPr>
+      <w:r>
+        <w:rPr>
+          <w:rFonts w:asciiTheme="minorHAnsi" w:hAnsiTheme="minorHAnsi"/>
+          <w:lang w:val="es-AR"/>
+        </w:rPr>
+        <w:t>Además de los impuestos, todas las organiza</w:t>
+      </w:r>
+      <w:bookmarkStart w:id="12" w:name="_GoBack"/>
+      <w:bookmarkEnd w:id="12"/>
+      <w:r>
+        <w:rPr>
+          <w:rFonts w:asciiTheme="minorHAnsi" w:hAnsiTheme="minorHAnsi"/>
+          <w:lang w:val="es-AR"/>
+        </w:rPr>
+        <w:t>ciones poseen información</w:t>
+      </w:r>
+      <w:r>
+        <w:rPr>
+          <w:rFonts w:asciiTheme="minorHAnsi" w:hAnsiTheme="minorHAnsi"/>
+          <w:lang w:val="es-AR"/>
+        </w:rPr>
+        <w:t xml:space="preserve"> muy sensible que no debe ser vista por personas no autorizadas. Mientras que algunos documentos pueden ser destruidos minutos después de </w:t>
+      </w:r>
+      <w:r>
+        <w:rPr>
+          <w:rFonts w:asciiTheme="minorHAnsi" w:hAnsiTheme="minorHAnsi"/>
+          <w:lang w:val="es-AR"/>
+        </w:rPr>
+        <w:t>su</w:t>
+      </w:r>
+      <w:r>
+        <w:rPr>
+          <w:rFonts w:asciiTheme="minorHAnsi" w:hAnsiTheme="minorHAnsi"/>
+          <w:lang w:val="es-AR"/>
+        </w:rPr>
+        <w:t xml:space="preserve"> impresión, </w:t>
+      </w:r>
+      <w:r>
+        <w:rPr>
+          <w:rFonts w:asciiTheme="minorHAnsi" w:hAnsiTheme="minorHAnsi"/>
+          <w:lang w:val="es-AR"/>
+        </w:rPr>
+        <w:t>las leyes</w:t>
+      </w:r>
+      <w:r>
+        <w:rPr>
+          <w:rFonts w:asciiTheme="minorHAnsi" w:hAnsiTheme="minorHAnsi"/>
+          <w:lang w:val="es-AR"/>
+        </w:rPr>
+        <w:t xml:space="preserve"> pueden requerir </w:t>
+      </w:r>
+      <w:r>
+        <w:rPr>
+          <w:rFonts w:asciiTheme="minorHAnsi" w:hAnsiTheme="minorHAnsi"/>
+          <w:lang w:val="es-AR"/>
+        </w:rPr>
+        <w:t>que los mismos</w:t>
+      </w:r>
+      <w:r>
+        <w:rPr>
+          <w:rFonts w:asciiTheme="minorHAnsi" w:hAnsiTheme="minorHAnsi"/>
+          <w:lang w:val="es-AR"/>
+        </w:rPr>
+        <w:t xml:space="preserve"> para ser archivados desde unos años a permanentemente.</w:t>
+      </w:r>
+      <w:r>
+        <w:rPr>
+          <w:rFonts w:asciiTheme="minorHAnsi" w:hAnsiTheme="minorHAnsi"/>
+          <w:lang w:val="es-AR"/>
+        </w:rPr>
+        <w:t xml:space="preserve"> </w:t>
+      </w:r>
+      <w:r>
+        <w:rPr>
+          <w:rFonts w:asciiTheme="minorHAnsi" w:hAnsiTheme="minorHAnsi"/>
+          <w:lang w:val="es-AR"/>
+        </w:rPr>
+        <w:t xml:space="preserve">Pero entre estos dos extremos de la escala, </w:t>
+      </w:r>
+      <w:r>
+        <w:rPr>
+          <w:rFonts w:asciiTheme="minorHAnsi" w:hAnsiTheme="minorHAnsi"/>
+          <w:lang w:val="es-AR"/>
+        </w:rPr>
+        <w:t xml:space="preserve">cada empresa </w:t>
+      </w:r>
+      <w:r>
+        <w:rPr>
+          <w:rFonts w:asciiTheme="minorHAnsi" w:hAnsiTheme="minorHAnsi"/>
+          <w:lang w:val="es-AR"/>
+        </w:rPr>
+        <w:t>puede potencialmente tener un gran volumen de datos e</w:t>
+      </w:r>
+      <w:r>
+        <w:rPr>
+          <w:rFonts w:asciiTheme="minorHAnsi" w:hAnsiTheme="minorHAnsi"/>
+          <w:lang w:val="es-AR"/>
+        </w:rPr>
+        <w:t>n papel que ocupa espacio.</w:t>
       </w:r>
     </w:p>
     <w:p>
@@ -5138,15 +5338,6 @@
         <w:spacing w:before="0" w:line="20" w:lineRule="atLeast"/>
         <w:contextualSpacing w:val="0"/>
         <w:jc w:val="both"/>
-        <w:rPr>
-          <w:rFonts w:asciiTheme="minorHAnsi" w:hAnsiTheme="minorHAnsi"/>
-          <w:lang w:val="es-AR"/>
-        </w:rPr>
-      </w:pPr>
-      <w:bookmarkStart w:id="13" w:name="h.ecz8wbbmjtxg" w:colFirst="0" w:colLast="0"/>
-      <w:bookmarkStart w:id="14" w:name="_Toc403924469"/>
-      <w:bookmarkEnd w:id="13"/>
-      <w:r>
         <w:rPr>
           <w:rFonts w:asciiTheme="minorHAnsi" w:hAnsiTheme="minorHAnsi"/>
           <w:b w:val="0"/>
@@ -5155,9 +5346,162 @@
           <w:u w:val="single"/>
           <w:lang w:val="es-AR"/>
         </w:rPr>
+      </w:pPr>
+      <w:bookmarkStart w:id="13" w:name="h.ecz8wbbmjtxg" w:colFirst="0" w:colLast="0"/>
+      <w:bookmarkStart w:id="14" w:name="_Toc403924469"/>
+      <w:bookmarkEnd w:id="13"/>
+      <w:r>
+        <w:rPr>
+          <w:rFonts w:asciiTheme="minorHAnsi" w:hAnsiTheme="minorHAnsi"/>
+          <w:b w:val="0"/>
+          <w:i/>
+          <w:sz w:val="28"/>
+          <w:u w:val="single"/>
+          <w:lang w:val="es-AR"/>
+        </w:rPr>
         <w:t>Cómo deshacerse de forma segura de información</w:t>
       </w:r>
       <w:bookmarkEnd w:id="14"/>
+    </w:p>
+    <w:p>
+      <w:pPr>
+        <w:spacing w:line="240" w:lineRule="auto"/>
+        <w:jc w:val="both"/>
+        <w:rPr>
+          <w:rFonts w:asciiTheme="minorHAnsi" w:hAnsiTheme="minorHAnsi"/>
+          <w:lang w:val="es-AR"/>
+        </w:rPr>
+      </w:pPr>
+      <w:r>
+        <w:rPr>
+          <w:rFonts w:asciiTheme="minorHAnsi" w:hAnsiTheme="minorHAnsi"/>
+          <w:lang w:val="es-AR"/>
+        </w:rPr>
+        <w:t xml:space="preserve">Dentro del proceso de gestión de la seguridad de la información, el ciclo de vida de la tecnología dentro de las organizaciones no es diferente que el de cualquier otro entorno. Las computadoras se compran, se utilizan, y se descartan con el tiempo. En muchos casos el hardware se dona a escuelas, </w:t>
+      </w:r>
+      <w:proofErr w:type="spellStart"/>
+      <w:r>
+        <w:rPr>
+          <w:rFonts w:asciiTheme="minorHAnsi" w:hAnsiTheme="minorHAnsi"/>
+          <w:lang w:val="es-AR"/>
+        </w:rPr>
+        <w:t>ONGs</w:t>
+      </w:r>
+      <w:proofErr w:type="spellEnd"/>
+      <w:r>
+        <w:rPr>
+          <w:rFonts w:asciiTheme="minorHAnsi" w:hAnsiTheme="minorHAnsi"/>
+          <w:lang w:val="es-AR"/>
+        </w:rPr>
+        <w:t xml:space="preserve"> o fundaciones, y en otros simplemente termina como chatarra. Pero ¿qué hay de los datos contenidos en esos equipos? En muchos casos se los tiene en cuenta, pero no en todos.</w:t>
+      </w:r>
+    </w:p>
+    <w:p>
+      <w:pPr>
+        <w:spacing w:line="240" w:lineRule="auto"/>
+        <w:jc w:val="both"/>
+        <w:rPr>
+          <w:rFonts w:asciiTheme="minorHAnsi" w:hAnsiTheme="minorHAnsi"/>
+          <w:lang w:val="es-AR"/>
+        </w:rPr>
+      </w:pPr>
+    </w:p>
+    <w:p>
+      <w:pPr>
+        <w:spacing w:line="240" w:lineRule="auto"/>
+        <w:jc w:val="both"/>
+        <w:rPr>
+          <w:rFonts w:asciiTheme="minorHAnsi" w:hAnsiTheme="minorHAnsi"/>
+          <w:color w:val="auto"/>
+          <w:szCs w:val="22"/>
+          <w:lang w:val="es-AR"/>
+        </w:rPr>
+      </w:pPr>
+      <w:r>
+        <w:rPr>
+          <w:rFonts w:asciiTheme="minorHAnsi" w:hAnsiTheme="minorHAnsi"/>
+          <w:color w:val="auto"/>
+          <w:szCs w:val="22"/>
+          <w:shd w:val="clear" w:color="auto" w:fill="FFFFFF"/>
+          <w:lang w:val="es-AR"/>
+        </w:rPr>
+        <w:t>Con el fin de mantener los niveles de confidencialidad deseados de una organización, y más allá de las</w:t>
+      </w:r>
+      <w:r>
+        <w:rPr>
+          <w:rStyle w:val="apple-converted-space"/>
+          <w:rFonts w:asciiTheme="minorHAnsi" w:hAnsiTheme="minorHAnsi"/>
+          <w:color w:val="auto"/>
+          <w:szCs w:val="22"/>
+          <w:shd w:val="clear" w:color="auto" w:fill="FFFFFF"/>
+          <w:lang w:val="es-AR"/>
+        </w:rPr>
+        <w:t> </w:t>
+      </w:r>
+      <w:r>
+        <w:rPr>
+          <w:rFonts w:asciiTheme="minorHAnsi" w:hAnsiTheme="minorHAnsi"/>
+          <w:color w:val="auto"/>
+          <w:szCs w:val="22"/>
+          <w:shd w:val="clear" w:color="auto" w:fill="FFFFFF"/>
+          <w:lang w:val="es-AR"/>
+        </w:rPr>
+        <w:t>buenas prácticas, es indispensable además del cumplimiento de los procedimientos aplicables durante el uso de los equipos, que la información almacenada</w:t>
+      </w:r>
+      <w:r>
+        <w:rPr>
+          <w:rStyle w:val="apple-converted-space"/>
+          <w:rFonts w:asciiTheme="minorHAnsi" w:hAnsiTheme="minorHAnsi"/>
+          <w:color w:val="auto"/>
+          <w:szCs w:val="22"/>
+          <w:shd w:val="clear" w:color="auto" w:fill="FFFFFF"/>
+          <w:lang w:val="es-AR"/>
+        </w:rPr>
+        <w:t> </w:t>
+      </w:r>
+      <w:r>
+        <w:rPr>
+          <w:rStyle w:val="Strong"/>
+          <w:rFonts w:asciiTheme="minorHAnsi" w:hAnsiTheme="minorHAnsi"/>
+          <w:color w:val="auto"/>
+          <w:szCs w:val="22"/>
+          <w:shd w:val="clear" w:color="auto" w:fill="FFFFFF"/>
+          <w:lang w:val="es-AR"/>
+        </w:rPr>
+        <w:t>sea efectivamente eliminada</w:t>
+      </w:r>
+      <w:r>
+        <w:rPr>
+          <w:rStyle w:val="apple-converted-space"/>
+          <w:rFonts w:asciiTheme="minorHAnsi" w:hAnsiTheme="minorHAnsi"/>
+          <w:color w:val="auto"/>
+          <w:szCs w:val="22"/>
+          <w:shd w:val="clear" w:color="auto" w:fill="FFFFFF"/>
+          <w:lang w:val="es-AR"/>
+        </w:rPr>
+        <w:t> </w:t>
+      </w:r>
+      <w:r>
+        <w:rPr>
+          <w:rFonts w:asciiTheme="minorHAnsi" w:hAnsiTheme="minorHAnsi"/>
+          <w:color w:val="auto"/>
+          <w:szCs w:val="22"/>
+          <w:shd w:val="clear" w:color="auto" w:fill="FFFFFF"/>
+          <w:lang w:val="es-AR"/>
+        </w:rPr>
+        <w:t>cuando éstos o sus medios de almacenamiento son descartados por cualquier razón.</w:t>
+      </w:r>
+      <w:r>
+        <w:rPr>
+          <w:rStyle w:val="apple-converted-space"/>
+          <w:rFonts w:asciiTheme="minorHAnsi" w:hAnsiTheme="minorHAnsi"/>
+          <w:color w:val="auto"/>
+          <w:szCs w:val="22"/>
+          <w:shd w:val="clear" w:color="auto" w:fill="FFFFFF"/>
+          <w:lang w:val="es-AR"/>
+        </w:rPr>
+        <w:t> </w:t>
+      </w:r>
     </w:p>
     <w:p>
       <w:pPr>
@@ -13001,142 +13345,221 @@
     </w:p>
     <w:p>
       <w:pPr>
-        <w:spacing w:line="20" w:lineRule="atLeast"/>
-        <w:jc w:val="both"/>
-        <w:rPr>
-          <w:rFonts w:asciiTheme="minorHAnsi" w:hAnsiTheme="minorHAnsi"/>
-          <w:lang w:val="es-AR"/>
-        </w:rPr>
-      </w:pPr>
-    </w:p>
-    <w:p>
-      <w:pPr>
-        <w:spacing w:line="20" w:lineRule="atLeast"/>
-        <w:jc w:val="both"/>
-        <w:rPr>
-          <w:rFonts w:asciiTheme="minorHAnsi" w:hAnsiTheme="minorHAnsi"/>
-          <w:lang w:val="es-AR"/>
-        </w:rPr>
-      </w:pPr>
-      <w:r>
+        <w:spacing w:before="240" w:after="240"/>
+        <w:jc w:val="both"/>
         <w:rPr>
           <w:rFonts w:asciiTheme="minorHAnsi" w:hAnsiTheme="minorHAnsi"/>
           <w:color w:val="131313"/>
-          <w:highlight w:val="white"/>
-          <w:lang w:val="es-AR"/>
-        </w:rPr>
-        <w:t xml:space="preserve">Los casos del soldado Bradley </w:t>
+          <w:lang w:val="es-AR"/>
+        </w:rPr>
+      </w:pPr>
+      <w:r>
+        <w:rPr>
+          <w:rFonts w:asciiTheme="minorHAnsi" w:hAnsiTheme="minorHAnsi"/>
+          <w:color w:val="131313"/>
+          <w:lang w:val="es-AR"/>
+        </w:rPr>
+        <w:t xml:space="preserve">Uno de los casos con mayor repercusión fue el de </w:t>
       </w:r>
       <w:proofErr w:type="spellStart"/>
       <w:r>
         <w:rPr>
           <w:rFonts w:asciiTheme="minorHAnsi" w:hAnsiTheme="minorHAnsi"/>
           <w:color w:val="131313"/>
-          <w:highlight w:val="white"/>
-          <w:lang w:val="es-AR"/>
-        </w:rPr>
-        <w:t>Manning</w:t>
+          <w:lang w:val="es-AR"/>
+        </w:rPr>
+        <w:t>Wikileaks</w:t>
       </w:r>
       <w:proofErr w:type="spellEnd"/>
       <w:r>
         <w:rPr>
           <w:rFonts w:asciiTheme="minorHAnsi" w:hAnsiTheme="minorHAnsi"/>
           <w:color w:val="131313"/>
-          <w:highlight w:val="white"/>
-          <w:lang w:val="es-AR"/>
-        </w:rPr>
-        <w:t xml:space="preserve">, quien realizó la mayor filtración de documentos militares secretos en la historia de los Estados Unidos, y de Edward </w:t>
+          <w:lang w:val="es-AR"/>
+        </w:rPr>
+        <w:t>, una organización sin fines de lucro que desde 2006 permite que personas que tengan cierta información sensible de interés público puedan publicarla en dicho sitio web, preservando el anonimato y garantizando la publicación tal cual esta fue ingresada. El sitio llegó a los grandes medios en noviembre de 2010, cuando comunicó a la prensa internacional una colección de más de 250.000 cables entre el Departamento de Estado estadounidense y sus embajadas por el mundo, transformándose en la mayor filtración de documentos secretos de la historia, además de haber afectado al país.</w:t>
+      </w:r>
+    </w:p>
+    <w:p>
+      <w:pPr>
+        <w:spacing w:after="240"/>
+        <w:jc w:val="both"/>
+        <w:rPr>
+          <w:rFonts w:asciiTheme="minorHAnsi" w:hAnsiTheme="minorHAnsi"/>
+          <w:lang w:val="es-AR"/>
+        </w:rPr>
+      </w:pPr>
+      <w:r>
+        <w:rPr>
+          <w:rFonts w:asciiTheme="minorHAnsi" w:hAnsiTheme="minorHAnsi"/>
+          <w:lang w:val="es-AR"/>
+        </w:rPr>
+        <w:t>En los últimos años se han dado a conocer otros casos relevantes, como el del banco HSBC, que en marzo de 2010 declaró la fuga de datos de 15.000 clientes suizos, luego de que un ex-empleado del área informática les llevará los datos a autoridades impositivas de Francia.</w:t>
+      </w:r>
+    </w:p>
+    <w:p>
+      <w:pPr>
+        <w:spacing w:after="240"/>
+        <w:jc w:val="both"/>
+        <w:rPr>
+          <w:rFonts w:asciiTheme="minorHAnsi" w:hAnsiTheme="minorHAnsi"/>
+          <w:lang w:val="es-AR"/>
+        </w:rPr>
+      </w:pPr>
+      <w:r>
+        <w:rPr>
+          <w:rFonts w:asciiTheme="minorHAnsi" w:hAnsiTheme="minorHAnsi"/>
+          <w:lang w:val="es-AR"/>
+        </w:rPr>
+        <w:t>En enero del mismo año tuvo lugar la Operación Aurora, un ataque masivo ocurrido contra más de 30 empresas como Google, Adobe y Juniper; destacado por ser uno de los ataques más importantes en materia de robo de información, aunque finalmente no tuvo éxito.</w:t>
+      </w:r>
+    </w:p>
+    <w:p>
+      <w:pPr>
+        <w:spacing w:after="240"/>
+        <w:jc w:val="both"/>
+        <w:rPr>
+          <w:rFonts w:asciiTheme="minorHAnsi" w:hAnsiTheme="minorHAnsi"/>
+          <w:lang w:val="es-AR"/>
+        </w:rPr>
+      </w:pPr>
+      <w:r>
+        <w:rPr>
+          <w:rFonts w:asciiTheme="minorHAnsi" w:hAnsiTheme="minorHAnsi"/>
+          <w:lang w:val="es-AR"/>
+        </w:rPr>
+        <w:t>En diciembre de 2009, la red social Tuenti fue afectada por el robo de 4.000 cuentas de usuario y sus contraseñas, por parte de un atacante enojado con la empresa.</w:t>
+      </w:r>
+    </w:p>
+    <w:p>
+      <w:pPr>
+        <w:spacing w:after="240"/>
+        <w:jc w:val="both"/>
+        <w:rPr>
+          <w:rFonts w:asciiTheme="minorHAnsi" w:hAnsiTheme="minorHAnsi"/>
+          <w:lang w:val="es-AR"/>
+        </w:rPr>
+      </w:pPr>
+      <w:r>
+        <w:rPr>
+          <w:rFonts w:asciiTheme="minorHAnsi" w:hAnsiTheme="minorHAnsi"/>
+          <w:lang w:val="es-AR"/>
+        </w:rPr>
+        <w:t xml:space="preserve">En julio de 2008 si bien no se dieron a conocer casos como los anteriormente mencionados, se produjo una importante cantidad de incidentes de seguridad basados en la vulnerabilidad del protocolo DNS descubierta por el especialista de seguridad Dan </w:t>
       </w:r>
       <w:proofErr w:type="spellStart"/>
       <w:r>
         <w:rPr>
           <w:rFonts w:asciiTheme="minorHAnsi" w:hAnsiTheme="minorHAnsi"/>
-          <w:color w:val="131313"/>
-          <w:highlight w:val="white"/>
-          <w:lang w:val="es-AR"/>
-        </w:rPr>
-        <w:t>Snowden</w:t>
+          <w:lang w:val="es-AR"/>
+        </w:rPr>
+        <w:t>Kaminsky</w:t>
       </w:r>
       <w:proofErr w:type="spellEnd"/>
       <w:r>
         <w:rPr>
           <w:rFonts w:asciiTheme="minorHAnsi" w:hAnsiTheme="minorHAnsi"/>
-          <w:color w:val="131313"/>
-          <w:highlight w:val="white"/>
-          <w:lang w:val="es-AR"/>
-        </w:rPr>
-        <w:t xml:space="preserve">, quien reveló cómo la Casa Blanca y sus organismos espían las comunicaciones en Internet, constituyen los ejemplos más famosos de fuga de información de una organización a través de soportes tecnológicos. Mientras </w:t>
+          <w:lang w:val="es-AR"/>
+        </w:rPr>
+        <w:t xml:space="preserve">, que sirvió de base para realizar ataques de </w:t>
       </w:r>
       <w:proofErr w:type="spellStart"/>
       <w:r>
         <w:rPr>
           <w:rFonts w:asciiTheme="minorHAnsi" w:hAnsiTheme="minorHAnsi"/>
-          <w:color w:val="131313"/>
-          <w:highlight w:val="white"/>
-          <w:lang w:val="es-AR"/>
-        </w:rPr>
-        <w:t>Manning</w:t>
+          <w:lang w:val="es-AR"/>
+        </w:rPr>
+        <w:t>phishing</w:t>
       </w:r>
       <w:proofErr w:type="spellEnd"/>
       <w:r>
         <w:rPr>
           <w:rFonts w:asciiTheme="minorHAnsi" w:hAnsiTheme="minorHAnsi"/>
-          <w:color w:val="131313"/>
-          <w:highlight w:val="white"/>
-          <w:lang w:val="es-AR"/>
-        </w:rPr>
-        <w:t xml:space="preserve">, condenado el 21 de agosto a 35 años de prisión, realizó la filtración a través de discos compactos, </w:t>
+          <w:lang w:val="es-AR"/>
+        </w:rPr>
+        <w:t xml:space="preserve">, propagación de malware y otros. Ese año, según un informe de incidentes de </w:t>
       </w:r>
       <w:proofErr w:type="spellStart"/>
       <w:r>
         <w:rPr>
           <w:rFonts w:asciiTheme="minorHAnsi" w:hAnsiTheme="minorHAnsi"/>
-          <w:color w:val="131313"/>
-          <w:highlight w:val="white"/>
-          <w:lang w:val="es-AR"/>
-        </w:rPr>
-        <w:t>Snowden</w:t>
+          <w:lang w:val="es-AR"/>
+        </w:rPr>
+        <w:t>Verizon</w:t>
       </w:r>
       <w:proofErr w:type="spellEnd"/>
       <w:r>
         <w:rPr>
           <w:rFonts w:asciiTheme="minorHAnsi" w:hAnsiTheme="minorHAnsi"/>
-          <w:color w:val="131313"/>
-          <w:highlight w:val="white"/>
-          <w:lang w:val="es-AR"/>
-        </w:rPr>
-        <w:t>, asilado político en Rusia, filtró documentos sobre las prácticas de espionaje del Gobierno empleando unidades de memoria USB (“</w:t>
+          <w:lang w:val="es-AR"/>
+        </w:rPr>
+        <w:t xml:space="preserve">, el 39% de los incidentes de seguridad involucraron a </w:t>
       </w:r>
       <w:proofErr w:type="spellStart"/>
       <w:r>
         <w:rPr>
           <w:rFonts w:asciiTheme="minorHAnsi" w:hAnsiTheme="minorHAnsi"/>
-          <w:color w:val="131313"/>
-          <w:highlight w:val="white"/>
-          <w:lang w:val="es-AR"/>
-        </w:rPr>
-        <w:t>pendrives</w:t>
+          <w:lang w:val="es-AR"/>
+        </w:rPr>
+        <w:t>partners</w:t>
       </w:r>
       <w:proofErr w:type="spellEnd"/>
       <w:r>
         <w:rPr>
           <w:rFonts w:asciiTheme="minorHAnsi" w:hAnsiTheme="minorHAnsi"/>
-          <w:color w:val="131313"/>
-          <w:highlight w:val="white"/>
-          <w:lang w:val="es-AR"/>
-        </w:rPr>
-        <w:t>”).</w:t>
-      </w:r>
-    </w:p>
-    <w:p>
-      <w:pPr>
-        <w:spacing w:line="20" w:lineRule="atLeast"/>
-        <w:jc w:val="both"/>
-        <w:rPr>
-          <w:rFonts w:asciiTheme="minorHAnsi" w:hAnsiTheme="minorHAnsi"/>
-          <w:lang w:val="es-AR"/>
-        </w:rPr>
-      </w:pPr>
+          <w:lang w:val="es-AR"/>
+        </w:rPr>
+        <w:t xml:space="preserve"> y terceras partes de las empresas, y el 31% de los ataques incluyeron algún código malicioso (en ese entonces el protagonista era el gusano </w:t>
+      </w:r>
+      <w:proofErr w:type="spellStart"/>
+      <w:r>
+        <w:rPr>
+          <w:rFonts w:asciiTheme="minorHAnsi" w:hAnsiTheme="minorHAnsi"/>
+          <w:lang w:val="es-AR"/>
+        </w:rPr>
+        <w:t>Nuwar</w:t>
+      </w:r>
+      <w:proofErr w:type="spellEnd"/>
+      <w:r>
+        <w:rPr>
+          <w:rFonts w:asciiTheme="minorHAnsi" w:hAnsiTheme="minorHAnsi"/>
+          <w:lang w:val="es-AR"/>
+        </w:rPr>
+        <w:t>).</w:t>
+      </w:r>
+    </w:p>
+    <w:p>
+      <w:pPr>
+        <w:spacing w:after="240"/>
+        <w:jc w:val="both"/>
+        <w:rPr>
+          <w:rFonts w:asciiTheme="minorHAnsi" w:hAnsiTheme="minorHAnsi"/>
+          <w:lang w:val="es-AR"/>
+        </w:rPr>
+      </w:pPr>
+      <w:r>
+        <w:rPr>
+          <w:rFonts w:asciiTheme="minorHAnsi" w:hAnsiTheme="minorHAnsi"/>
+          <w:lang w:val="es-AR"/>
+        </w:rPr>
+        <w:t xml:space="preserve">En agosto de 2007 el sitio global de búsquedas laborales </w:t>
+      </w:r>
+      <w:proofErr w:type="spellStart"/>
+      <w:r>
+        <w:rPr>
+          <w:rFonts w:asciiTheme="minorHAnsi" w:hAnsiTheme="minorHAnsi"/>
+          <w:lang w:val="es-AR"/>
+        </w:rPr>
+        <w:t>Monster</w:t>
+      </w:r>
+      <w:proofErr w:type="spellEnd"/>
+      <w:r>
+        <w:rPr>
+          <w:rFonts w:asciiTheme="minorHAnsi" w:hAnsiTheme="minorHAnsi"/>
+          <w:lang w:val="es-AR"/>
+        </w:rPr>
+        <w:t xml:space="preserve"> sufrió el robo de 1,6 millones de datos con información personal de los usuarios registrados. Los atacantes ingresaron a las bases de datos con contraseñas que habían sido obtenidas previamente mediante un troyano.</w:t>
+      </w:r>
       <w:r>
         <w:rPr>
           <w:rFonts w:asciiTheme="minorHAnsi" w:hAnsiTheme="minorHAnsi"/>
@@ -13436,7 +13859,7 @@
         <w:rFonts w:ascii="Segoe UI" w:hAnsi="Segoe UI" w:cs="Segoe UI"/>
         <w:noProof/>
       </w:rPr>
-      <w:t>21</w:t>
+      <w:t>5</w:t>
     </w:r>
     <w:r>
       <w:rPr>
@@ -14102,23 +14525,7 @@
             <w:sz w:val="20"/>
             <w:u w:val="single"/>
           </w:rPr>
-          <w:t>http://centrodeartigo.com/articulos-notic</w:t>
-        </w:r>
-        <w:r>
-          <w:rPr>
-            <w:color w:val="1155CC"/>
-            <w:sz w:val="20"/>
-            <w:u w:val="single"/>
-          </w:rPr>
-          <w:t>i</w:t>
-        </w:r>
-        <w:r>
-          <w:rPr>
-            <w:color w:val="1155CC"/>
-            <w:sz w:val="20"/>
-            <w:u w:val="single"/>
-          </w:rPr>
-          <w:t>as-consejos/article_125403.html</w:t>
+          <w:t>http://centrodeartigo.com/articulos-noticias-consejos/article_125403.html</w:t>
         </w:r>
       </w:hyperlink>
     </w:p>
@@ -17844,6 +18251,22 @@
       <w:u w:val="single"/>
     </w:rPr>
   </w:style>
+  <w:style w:type="character" w:customStyle="1" w:styleId="apple-converted-space">
+    <w:name w:val="apple-converted-space"/>
+    <w:basedOn w:val="DefaultParagraphFont"/>
+    <w:rsid w:val="006503CA"/>
+  </w:style>
+  <w:style w:type="character" w:styleId="Strong">
+    <w:name w:val="Strong"/>
+    <w:basedOn w:val="DefaultParagraphFont"/>
+    <w:uiPriority w:val="22"/>
+    <w:qFormat/>
+    <w:rsid w:val="006503CA"/>
+    <w:rPr>
+      <w:b/>
+      <w:bCs/>
+    </w:rPr>
+  </w:style>
 </w:styles>
 </file>
 
@@ -18113,7 +18536,7 @@
 </file>
 
 <file path=customXml/itemProps1.xml><?xml version="1.0" encoding="utf-8"?>
-<ds:datastoreItem xmlns:ds="http://schemas.openxmlformats.org/officeDocument/2006/customXml" ds:itemID="{3DB18425-7FF0-4559-B8CE-83F5DA17460C}">
+<ds:datastoreItem xmlns:ds="http://schemas.openxmlformats.org/officeDocument/2006/customXml" ds:itemID="{852D84F9-B35A-4D67-892C-F1FBA35C0369}">
   <ds:schemaRefs>
     <ds:schemaRef ds:uri="http://schemas.openxmlformats.org/officeDocument/2006/bibliography"/>
   </ds:schemaRefs>

</xml_diff>